<commit_message>
Tela Retirar e Cadastro Cliente
Tabela de itens disponíveis
</commit_message>
<xml_diff>
--- a/Documento de Requisito _ PI().docx
+++ b/Documento de Requisito _ PI().docx
@@ -1,6 +1,6 @@
 
 <file path=word/document.xml><?xml version="1.0" encoding="utf-8"?>
-<w:document xmlns:wpc="http://schemas.microsoft.com/office/word/2010/wordprocessingCanvas" xmlns:mc="http://schemas.openxmlformats.org/markup-compatibility/2006" xmlns:o="urn:schemas-microsoft-com:office:office" xmlns:r="http://schemas.openxmlformats.org/officeDocument/2006/relationships" xmlns:m="http://schemas.openxmlformats.org/officeDocument/2006/math" xmlns:v="urn:schemas-microsoft-com:vml" xmlns:wp14="http://schemas.microsoft.com/office/word/2010/wordprocessingDrawing" xmlns:wp="http://schemas.openxmlformats.org/drawingml/2006/wordprocessingDrawing" xmlns:w10="urn:schemas-microsoft-com:office:word" xmlns:w="http://schemas.openxmlformats.org/wordprocessingml/2006/main" xmlns:w14="http://schemas.microsoft.com/office/word/2010/wordml" xmlns:wpg="http://schemas.microsoft.com/office/word/2010/wordprocessingGroup" xmlns:wpi="http://schemas.microsoft.com/office/word/2010/wordprocessingInk" xmlns:wne="http://schemas.microsoft.com/office/word/2006/wordml" xmlns:wps="http://schemas.microsoft.com/office/word/2010/wordprocessingShape" mc:Ignorable="w14 wp14">
+<w:document xmlns:wpc="http://schemas.microsoft.com/office/word/2010/wordprocessingCanvas" xmlns:mc="http://schemas.openxmlformats.org/markup-compatibility/2006" xmlns:o="urn:schemas-microsoft-com:office:office" xmlns:r="http://schemas.openxmlformats.org/officeDocument/2006/relationships" xmlns:m="http://schemas.openxmlformats.org/officeDocument/2006/math" xmlns:v="urn:schemas-microsoft-com:vml" xmlns:wp14="http://schemas.microsoft.com/office/word/2010/wordprocessingDrawing" xmlns:wp="http://schemas.openxmlformats.org/drawingml/2006/wordprocessingDrawing" xmlns:w10="urn:schemas-microsoft-com:office:word" xmlns:w="http://schemas.openxmlformats.org/wordprocessingml/2006/main" xmlns:w14="http://schemas.microsoft.com/office/word/2010/wordml" xmlns:w15="http://schemas.microsoft.com/office/word/2012/wordml" xmlns:wpg="http://schemas.microsoft.com/office/word/2010/wordprocessingGroup" xmlns:wpi="http://schemas.microsoft.com/office/word/2010/wordprocessingInk" xmlns:wne="http://schemas.microsoft.com/office/word/2006/wordml" xmlns:wps="http://schemas.microsoft.com/office/word/2010/wordprocessingShape" mc:Ignorable="w14 w15 wp14">
   <w:body>
     <w:p>
       <w:pPr>
@@ -55,8 +55,6 @@
         </w:rPr>
         <w:t xml:space="preserve">    </w:t>
       </w:r>
-      <w:bookmarkStart w:id="0" w:name="_GoBack"/>
-      <w:bookmarkEnd w:id="0"/>
     </w:p>
     <w:p>
       <w:pPr>
@@ -457,7 +455,6 @@
       <w:pPr>
         <w:jc w:val="right"/>
       </w:pPr>
-      <w:proofErr w:type="gramStart"/>
       <w:r>
         <w:rPr>
           <w:b/>
@@ -466,7 +463,6 @@
         </w:rPr>
         <w:t>BowlingShoe</w:t>
       </w:r>
-      <w:proofErr w:type="gramEnd"/>
     </w:p>
     <w:p>
       <w:pPr>
@@ -790,17 +786,8 @@
                 <w:sz w:val="20"/>
                 <w:szCs w:val="20"/>
               </w:rPr>
-              <w:t xml:space="preserve">Herson, Leyner e </w:t>
-            </w:r>
-            <w:proofErr w:type="gramStart"/>
-            <w:r>
-              <w:rPr>
-                <w:sz w:val="20"/>
-                <w:szCs w:val="20"/>
-              </w:rPr>
-              <w:t>Marcos</w:t>
-            </w:r>
-            <w:proofErr w:type="gramEnd"/>
+              <w:t>Herson, Leyner e Marcos</w:t>
+            </w:r>
           </w:p>
         </w:tc>
       </w:tr>
@@ -910,23 +897,7 @@
                 <w:sz w:val="20"/>
                 <w:szCs w:val="20"/>
               </w:rPr>
-              <w:t xml:space="preserve">Herson, Leyner e </w:t>
-            </w:r>
-            <w:proofErr w:type="gramStart"/>
-            <w:r>
-              <w:rPr>
-                <w:sz w:val="20"/>
-                <w:szCs w:val="20"/>
-              </w:rPr>
-              <w:t>Marcos</w:t>
-            </w:r>
-            <w:proofErr w:type="gramEnd"/>
-            <w:r>
-              <w:rPr>
-                <w:sz w:val="20"/>
-                <w:szCs w:val="20"/>
-              </w:rPr>
-              <w:t xml:space="preserve"> </w:t>
+              <w:t xml:space="preserve">Herson, Leyner e Marcos </w:t>
             </w:r>
           </w:p>
         </w:tc>
@@ -1037,17 +1008,8 @@
                 <w:sz w:val="20"/>
                 <w:szCs w:val="20"/>
               </w:rPr>
-              <w:t xml:space="preserve">Herson, Leyner e </w:t>
-            </w:r>
-            <w:proofErr w:type="gramStart"/>
-            <w:r>
-              <w:rPr>
-                <w:sz w:val="20"/>
-                <w:szCs w:val="20"/>
-              </w:rPr>
-              <w:t>Marcos</w:t>
-            </w:r>
-            <w:proofErr w:type="gramEnd"/>
+              <w:t>Herson, Leyner e Marcos</w:t>
+            </w:r>
           </w:p>
         </w:tc>
       </w:tr>
@@ -1280,17 +1242,8 @@
                 <w:sz w:val="20"/>
                 <w:szCs w:val="20"/>
               </w:rPr>
-              <w:t xml:space="preserve">Herson, Marcos, </w:t>
-            </w:r>
-            <w:proofErr w:type="gramStart"/>
-            <w:r>
-              <w:rPr>
-                <w:sz w:val="20"/>
-                <w:szCs w:val="20"/>
-              </w:rPr>
-              <w:t>Leyner</w:t>
-            </w:r>
-            <w:proofErr w:type="gramEnd"/>
+              <w:t>Herson, Marcos, Leyner</w:t>
+            </w:r>
           </w:p>
         </w:tc>
       </w:tr>
@@ -1619,7 +1572,7 @@
           <w:color w:val="222A35" w:themeColor="text2" w:themeShade="80"/>
         </w:rPr>
       </w:pPr>
-      <w:hyperlink r:id="rId9" w:anchor="1.%20%20%20%20%20%20%20%20%20%20%20%20%20%20%20%20%20%20Introduction">
+      <w:hyperlink r:id="rId8" w:anchor="1.%20%20%20%20%20%20%20%20%20%20%20%20%20%20%20%20%20%20Introduction">
         <w:r>
           <w:rPr>
             <w:color w:val="222A35" w:themeColor="text2" w:themeShade="80"/>
@@ -1648,7 +1601,7 @@
           <w:color w:val="222A35" w:themeColor="text2" w:themeShade="80"/>
         </w:rPr>
       </w:pPr>
-      <w:hyperlink r:id="rId10" w:anchor="1.1%20%20%20%20%20%20%20%20%20%20%20%20%20%20%20Purpose">
+      <w:hyperlink r:id="rId9" w:anchor="1.1%20%20%20%20%20%20%20%20%20%20%20%20%20%20%20Purpose">
         <w:r>
           <w:rPr>
             <w:color w:val="222A35" w:themeColor="text2" w:themeShade="80"/>
@@ -1677,7 +1630,7 @@
           <w:color w:val="222A35" w:themeColor="text2" w:themeShade="80"/>
         </w:rPr>
       </w:pPr>
-      <w:hyperlink r:id="rId11" w:anchor="1.2%20%20%20%20%20%20%20%20%20%20%20%20%20%20%20Scope">
+      <w:hyperlink r:id="rId10" w:anchor="1.2%20%20%20%20%20%20%20%20%20%20%20%20%20%20%20Scope">
         <w:r>
           <w:rPr>
             <w:color w:val="222A35" w:themeColor="text2" w:themeShade="80"/>
@@ -1705,8 +1658,7 @@
           <w:color w:val="222A35" w:themeColor="text2" w:themeShade="80"/>
         </w:rPr>
       </w:pPr>
-      <w:hyperlink r:id="rId12" w:anchor="/h">
-        <w:proofErr w:type="gramStart"/>
+      <w:hyperlink r:id="rId11" w:anchor="/h">
         <w:r>
           <w:rPr>
             <w:color w:val="222A35" w:themeColor="text2" w:themeShade="80"/>
@@ -1716,7 +1668,6 @@
           </w:rPr>
           <w:t>2</w:t>
         </w:r>
-        <w:proofErr w:type="gramEnd"/>
       </w:hyperlink>
       <w:r>
         <w:rPr>
@@ -1793,8 +1744,7 @@
           <w:color w:val="222A35" w:themeColor="text2" w:themeShade="80"/>
         </w:rPr>
       </w:pPr>
-      <w:hyperlink r:id="rId13" w:anchor="/h">
-        <w:proofErr w:type="gramStart"/>
+      <w:hyperlink r:id="rId12" w:anchor="/h">
         <w:r>
           <w:rPr>
             <w:color w:val="222A35" w:themeColor="text2" w:themeShade="80"/>
@@ -1804,7 +1754,6 @@
           </w:rPr>
           <w:t>3</w:t>
         </w:r>
-        <w:proofErr w:type="gramEnd"/>
       </w:hyperlink>
       <w:r>
         <w:rPr>
@@ -1825,7 +1774,6 @@
           <w:color w:val="222A35" w:themeColor="text2" w:themeShade="80"/>
         </w:rPr>
       </w:pPr>
-      <w:proofErr w:type="gramStart"/>
       <w:r>
         <w:rPr>
           <w:color w:val="222A35" w:themeColor="text2" w:themeShade="80"/>
@@ -1833,17 +1781,7 @@
           <w:szCs w:val="20"/>
           <w:u w:val="single"/>
         </w:rPr>
-        <w:t>3.1 - Diagrama</w:t>
-      </w:r>
-      <w:proofErr w:type="gramEnd"/>
-      <w:r>
-        <w:rPr>
-          <w:color w:val="222A35" w:themeColor="text2" w:themeShade="80"/>
-          <w:sz w:val="20"/>
-          <w:szCs w:val="20"/>
-          <w:u w:val="single"/>
-        </w:rPr>
-        <w:t xml:space="preserve"> de Caso de Uso</w:t>
+        <w:t>3.1 - Diagrama de Caso de Uso</w:t>
       </w:r>
     </w:p>
     <w:p>
@@ -1855,7 +1793,6 @@
           <w:color w:val="222A35" w:themeColor="text2" w:themeShade="80"/>
         </w:rPr>
       </w:pPr>
-      <w:proofErr w:type="gramStart"/>
       <w:r>
         <w:rPr>
           <w:color w:val="222A35" w:themeColor="text2" w:themeShade="80"/>
@@ -1863,17 +1800,7 @@
           <w:szCs w:val="20"/>
           <w:u w:val="single"/>
         </w:rPr>
-        <w:t>3.2 - Especificação</w:t>
-      </w:r>
-      <w:proofErr w:type="gramEnd"/>
-      <w:r>
-        <w:rPr>
-          <w:color w:val="222A35" w:themeColor="text2" w:themeShade="80"/>
-          <w:sz w:val="20"/>
-          <w:szCs w:val="20"/>
-          <w:u w:val="single"/>
-        </w:rPr>
-        <w:t xml:space="preserve"> de Caso de Uso</w:t>
+        <w:t>3.2 - Especificação de Caso de Uso</w:t>
       </w:r>
       <w:r>
         <w:rPr>
@@ -1912,7 +1839,6 @@
           <w:color w:val="222A35" w:themeColor="text2" w:themeShade="80"/>
         </w:rPr>
       </w:pPr>
-      <w:proofErr w:type="gramStart"/>
       <w:r>
         <w:rPr>
           <w:color w:val="222A35" w:themeColor="text2" w:themeShade="80"/>
@@ -1920,17 +1846,7 @@
           <w:szCs w:val="20"/>
           <w:u w:val="single"/>
         </w:rPr>
-        <w:t>4.1 - Matriz</w:t>
-      </w:r>
-      <w:proofErr w:type="gramEnd"/>
-      <w:r>
-        <w:rPr>
-          <w:color w:val="222A35" w:themeColor="text2" w:themeShade="80"/>
-          <w:sz w:val="20"/>
-          <w:szCs w:val="20"/>
-          <w:u w:val="single"/>
-        </w:rPr>
-        <w:t xml:space="preserve"> Requisitos Funcionais X Caso de Uso</w:t>
+        <w:t>4.1 - Matriz Requisitos Funcionais X Caso de Uso</w:t>
       </w:r>
     </w:p>
     <w:p>
@@ -1942,7 +1858,6 @@
           <w:color w:val="222A35" w:themeColor="text2" w:themeShade="80"/>
         </w:rPr>
       </w:pPr>
-      <w:proofErr w:type="gramStart"/>
       <w:r>
         <w:rPr>
           <w:color w:val="222A35" w:themeColor="text2" w:themeShade="80"/>
@@ -1950,17 +1865,7 @@
           <w:szCs w:val="20"/>
           <w:u w:val="single"/>
         </w:rPr>
-        <w:t>4.2 - Matriz</w:t>
-      </w:r>
-      <w:proofErr w:type="gramEnd"/>
-      <w:r>
-        <w:rPr>
-          <w:color w:val="222A35" w:themeColor="text2" w:themeShade="80"/>
-          <w:sz w:val="20"/>
-          <w:szCs w:val="20"/>
-          <w:u w:val="single"/>
-        </w:rPr>
-        <w:t xml:space="preserve"> Requisitos Funcionais X Regra de Negócios</w:t>
+        <w:t>4.2 - Matriz Requisitos Funcionais X Regra de Negócios</w:t>
       </w:r>
     </w:p>
     <w:p>
@@ -1990,7 +1895,6 @@
           <w:color w:val="222A35" w:themeColor="text2" w:themeShade="80"/>
         </w:rPr>
       </w:pPr>
-      <w:proofErr w:type="gramStart"/>
       <w:r>
         <w:rPr>
           <w:color w:val="222A35" w:themeColor="text2" w:themeShade="80"/>
@@ -1998,17 +1902,7 @@
           <w:szCs w:val="20"/>
           <w:u w:val="single"/>
         </w:rPr>
-        <w:t>5.1 Modelo</w:t>
-      </w:r>
-      <w:proofErr w:type="gramEnd"/>
-      <w:r>
-        <w:rPr>
-          <w:color w:val="222A35" w:themeColor="text2" w:themeShade="80"/>
-          <w:sz w:val="20"/>
-          <w:szCs w:val="20"/>
-          <w:u w:val="single"/>
-        </w:rPr>
-        <w:t xml:space="preserve"> Conceitual </w:t>
+        <w:t xml:space="preserve">5.1 Modelo Conceitual </w:t>
       </w:r>
     </w:p>
     <w:p>
@@ -2020,7 +1914,6 @@
           <w:color w:val="222A35" w:themeColor="text2" w:themeShade="80"/>
         </w:rPr>
       </w:pPr>
-      <w:proofErr w:type="gramStart"/>
       <w:r>
         <w:rPr>
           <w:color w:val="222A35" w:themeColor="text2" w:themeShade="80"/>
@@ -2028,17 +1921,7 @@
           <w:szCs w:val="20"/>
           <w:u w:val="single"/>
         </w:rPr>
-        <w:t>5.2 Diagrama</w:t>
-      </w:r>
-      <w:proofErr w:type="gramEnd"/>
-      <w:r>
-        <w:rPr>
-          <w:color w:val="222A35" w:themeColor="text2" w:themeShade="80"/>
-          <w:sz w:val="20"/>
-          <w:szCs w:val="20"/>
-          <w:u w:val="single"/>
-        </w:rPr>
-        <w:t xml:space="preserve"> Entidade Relacionamento </w:t>
+        <w:t xml:space="preserve">5.2 Diagrama Entidade Relacionamento </w:t>
       </w:r>
     </w:p>
     <w:p>
@@ -2140,10 +2023,10 @@
           <w:szCs w:val="24"/>
         </w:rPr>
       </w:pPr>
-      <w:bookmarkStart w:id="1" w:name="h.gjdgxs" w:colFirst="0" w:colLast="0"/>
-      <w:bookmarkStart w:id="2" w:name="_1.__"/>
+      <w:bookmarkStart w:id="0" w:name="h.gjdgxs" w:colFirst="0" w:colLast="0"/>
+      <w:bookmarkStart w:id="1" w:name="_1.__"/>
+      <w:bookmarkEnd w:id="0"/>
       <w:bookmarkEnd w:id="1"/>
-      <w:bookmarkEnd w:id="2"/>
       <w:r>
         <w:rPr>
           <w:rFonts w:ascii="Arial" w:eastAsia="Arial" w:hAnsi="Arial" w:cs="Arial"/>
@@ -2182,27 +2065,7 @@
           <w:sz w:val="20"/>
           <w:szCs w:val="20"/>
         </w:rPr>
-        <w:t xml:space="preserve">Este documento tem a finalidade de especificar todos os requisitos, assim como os casos de uso do sistema </w:t>
-      </w:r>
-      <w:proofErr w:type="gramStart"/>
-      <w:r>
-        <w:rPr>
-          <w:i/>
-          <w:color w:val="auto"/>
-          <w:sz w:val="20"/>
-          <w:szCs w:val="20"/>
-        </w:rPr>
-        <w:t>BowlingShoe</w:t>
-      </w:r>
-      <w:proofErr w:type="gramEnd"/>
-      <w:r>
-        <w:rPr>
-          <w:i/>
-          <w:color w:val="auto"/>
-          <w:sz w:val="20"/>
-          <w:szCs w:val="20"/>
-        </w:rPr>
-        <w:t>, orientando então seus desenvolvedores para a construção e implementação do mesmo.</w:t>
+        <w:t>Este documento tem a finalidade de especificar todos os requisitos, assim como os casos de uso do sistema BowlingShoe, orientando então seus desenvolvedores para a construção e implementação do mesmo.</w:t>
       </w:r>
     </w:p>
     <w:p>
@@ -2211,10 +2074,10 @@
         <w:spacing w:before="360" w:after="80" w:line="169" w:lineRule="auto"/>
         <w:ind w:firstLine="708"/>
       </w:pPr>
-      <w:bookmarkStart w:id="3" w:name="h.30j0zll" w:colFirst="0" w:colLast="0"/>
-      <w:bookmarkStart w:id="4" w:name="_1.1__"/>
+      <w:bookmarkStart w:id="2" w:name="h.30j0zll" w:colFirst="0" w:colLast="0"/>
+      <w:bookmarkStart w:id="3" w:name="_1.1__"/>
+      <w:bookmarkEnd w:id="2"/>
       <w:bookmarkEnd w:id="3"/>
-      <w:bookmarkEnd w:id="4"/>
       <w:r>
         <w:rPr>
           <w:rFonts w:ascii="Arial" w:eastAsia="Arial" w:hAnsi="Arial" w:cs="Arial"/>
@@ -2267,10 +2130,10 @@
         <w:spacing w:before="360" w:after="80" w:line="169" w:lineRule="auto"/>
         <w:ind w:firstLine="708"/>
       </w:pPr>
-      <w:bookmarkStart w:id="5" w:name="h.1fob9te" w:colFirst="0" w:colLast="0"/>
-      <w:bookmarkStart w:id="6" w:name="_1.2__"/>
+      <w:bookmarkStart w:id="4" w:name="h.1fob9te" w:colFirst="0" w:colLast="0"/>
+      <w:bookmarkStart w:id="5" w:name="_1.2__"/>
+      <w:bookmarkEnd w:id="4"/>
       <w:bookmarkEnd w:id="5"/>
-      <w:bookmarkEnd w:id="6"/>
       <w:r>
         <w:rPr>
           <w:rFonts w:ascii="Arial" w:eastAsia="Arial" w:hAnsi="Arial" w:cs="Arial"/>
@@ -2818,31 +2681,23 @@
       <w:r>
         <w:t xml:space="preserve">         </w:t>
       </w:r>
+      <w:proofErr w:type="gramStart"/>
       <w:r>
         <w:rPr>
           <w:rFonts w:ascii="Arial" w:eastAsia="Arial" w:hAnsi="Arial" w:cs="Arial"/>
           <w:sz w:val="20"/>
           <w:szCs w:val="20"/>
         </w:rPr>
-        <w:t>2.2</w:t>
-      </w:r>
-      <w:proofErr w:type="gramStart"/>
+        <w:t>2.2  Requisitos</w:t>
+      </w:r>
+      <w:proofErr w:type="gramEnd"/>
       <w:r>
         <w:rPr>
           <w:rFonts w:ascii="Arial" w:eastAsia="Arial" w:hAnsi="Arial" w:cs="Arial"/>
           <w:sz w:val="20"/>
           <w:szCs w:val="20"/>
         </w:rPr>
-        <w:t xml:space="preserve">  </w:t>
-      </w:r>
-      <w:proofErr w:type="gramEnd"/>
-      <w:r>
-        <w:rPr>
-          <w:rFonts w:ascii="Arial" w:eastAsia="Arial" w:hAnsi="Arial" w:cs="Arial"/>
-          <w:sz w:val="20"/>
-          <w:szCs w:val="20"/>
-        </w:rPr>
-        <w:t>Requisitos Não Funcionais</w:t>
+        <w:t xml:space="preserve"> Não Funcionais</w:t>
       </w:r>
     </w:p>
     <w:p/>
@@ -3175,7 +3030,7 @@
           <w:sz w:val="20"/>
           <w:szCs w:val="20"/>
         </w:rPr>
-        <w:t>3</w:t>
+        <w:t>3  Regras</w:t>
       </w:r>
       <w:proofErr w:type="gramEnd"/>
       <w:r>
@@ -3184,7 +3039,7 @@
           <w:sz w:val="20"/>
           <w:szCs w:val="20"/>
         </w:rPr>
-        <w:t xml:space="preserve">  Regras de Negócios</w:t>
+        <w:t xml:space="preserve"> de Negócios</w:t>
       </w:r>
     </w:p>
     <w:p>
@@ -3506,10 +3361,10 @@
           <w:szCs w:val="24"/>
         </w:rPr>
       </w:pPr>
-      <w:bookmarkStart w:id="7" w:name="h.3dy6vkm" w:colFirst="0" w:colLast="0"/>
-      <w:bookmarkStart w:id="8" w:name="_2.__"/>
+      <w:bookmarkStart w:id="6" w:name="h.3dy6vkm" w:colFirst="0" w:colLast="0"/>
+      <w:bookmarkStart w:id="7" w:name="_2.__"/>
+      <w:bookmarkEnd w:id="6"/>
       <w:bookmarkEnd w:id="7"/>
-      <w:bookmarkEnd w:id="8"/>
       <w:r>
         <w:rPr>
           <w:rFonts w:ascii="Arial" w:eastAsia="Arial" w:hAnsi="Arial" w:cs="Arial"/>
@@ -3534,7 +3389,6 @@
           <w:szCs w:val="20"/>
         </w:rPr>
       </w:pPr>
-      <w:proofErr w:type="gramStart"/>
       <w:r>
         <w:rPr>
           <w:rFonts w:ascii="Arial" w:eastAsia="Arial" w:hAnsi="Arial" w:cs="Arial"/>
@@ -3542,17 +3396,7 @@
           <w:sz w:val="20"/>
           <w:szCs w:val="20"/>
         </w:rPr>
-        <w:t>3.1 Diagrama</w:t>
-      </w:r>
-      <w:proofErr w:type="gramEnd"/>
-      <w:r>
-        <w:rPr>
-          <w:rFonts w:ascii="Arial" w:eastAsia="Arial" w:hAnsi="Arial" w:cs="Arial"/>
-          <w:b/>
-          <w:sz w:val="20"/>
-          <w:szCs w:val="20"/>
-        </w:rPr>
-        <w:t xml:space="preserve"> de Caso de Uso</w:t>
+        <w:t>3.1 Diagrama de Caso de Uso</w:t>
       </w:r>
     </w:p>
     <w:p>
@@ -3600,7 +3444,7 @@
                     <pic:cNvPicPr/>
                   </pic:nvPicPr>
                   <pic:blipFill>
-                    <a:blip r:embed="rId14">
+                    <a:blip r:embed="rId13">
                       <a:extLst>
                         <a:ext uri="{28A0092B-C50C-407E-A947-70E740481C1C}">
                           <a14:useLocalDpi xmlns:a14="http://schemas.microsoft.com/office/drawing/2010/main" val="0"/>
@@ -3638,12 +3482,12 @@
           <w:szCs w:val="20"/>
         </w:rPr>
       </w:pPr>
-      <w:bookmarkStart w:id="9" w:name="h.4d34og8" w:colFirst="0" w:colLast="0"/>
-      <w:bookmarkStart w:id="10" w:name="h.2s8eyo1" w:colFirst="0" w:colLast="0"/>
-      <w:bookmarkStart w:id="11" w:name="_3.__"/>
+      <w:bookmarkStart w:id="8" w:name="h.4d34og8" w:colFirst="0" w:colLast="0"/>
+      <w:bookmarkStart w:id="9" w:name="h.2s8eyo1" w:colFirst="0" w:colLast="0"/>
+      <w:bookmarkStart w:id="10" w:name="_3.__"/>
+      <w:bookmarkEnd w:id="8"/>
       <w:bookmarkEnd w:id="9"/>
       <w:bookmarkEnd w:id="10"/>
-      <w:bookmarkEnd w:id="11"/>
       <w:r>
         <w:rPr>
           <w:rFonts w:ascii="Arial" w:eastAsia="Arial" w:hAnsi="Arial" w:cs="Arial"/>
@@ -3866,27 +3710,7 @@
           <w:sz w:val="20"/>
           <w:szCs w:val="20"/>
         </w:rPr>
-        <w:t>Ator (</w:t>
-      </w:r>
-      <w:proofErr w:type="gramStart"/>
-      <w:r>
-        <w:rPr>
-          <w:i/>
-          <w:color w:val="auto"/>
-          <w:sz w:val="20"/>
-          <w:szCs w:val="20"/>
-        </w:rPr>
-        <w:t>es</w:t>
-      </w:r>
-      <w:proofErr w:type="gramEnd"/>
-      <w:r>
-        <w:rPr>
-          <w:i/>
-          <w:color w:val="auto"/>
-          <w:sz w:val="20"/>
-          <w:szCs w:val="20"/>
-        </w:rPr>
-        <w:t>): Funcionário responsável pelo atendimento do cliente;</w:t>
+        <w:t>Ator (es): Funcionário responsável pelo atendimento do cliente;</w:t>
       </w:r>
     </w:p>
     <w:p>
@@ -4124,37 +3948,19 @@
           <w:sz w:val="20"/>
           <w:szCs w:val="20"/>
         </w:rPr>
-        <w:t xml:space="preserve">” no </w:t>
-      </w:r>
-      <w:proofErr w:type="gramStart"/>
-      <w:r>
-        <w:rPr>
-          <w:i/>
-          <w:color w:val="auto"/>
-          <w:sz w:val="20"/>
-          <w:szCs w:val="20"/>
-        </w:rPr>
-        <w:t>MENU</w:t>
-      </w:r>
-      <w:proofErr w:type="gramEnd"/>
-      <w:r>
-        <w:rPr>
-          <w:i/>
-          <w:color w:val="auto"/>
-          <w:sz w:val="20"/>
-          <w:szCs w:val="20"/>
-        </w:rPr>
-        <w:t xml:space="preserve">; </w:t>
-      </w:r>
-      <w:r>
-        <w:rPr>
-          <w:b/>
-          <w:i/>
-          <w:color w:val="auto"/>
-          <w:sz w:val="20"/>
-          <w:szCs w:val="20"/>
-        </w:rPr>
-        <w:t xml:space="preserve">[FA01] [FA02] </w:t>
+        <w:t xml:space="preserve">” no MENU; </w:t>
+      </w:r>
+      <w:bookmarkStart w:id="11" w:name="_GoBack"/>
+      <w:bookmarkEnd w:id="11"/>
+      <w:r>
+        <w:rPr>
+          <w:b/>
+          <w:i/>
+          <w:color w:val="auto"/>
+          <w:sz w:val="20"/>
+          <w:szCs w:val="20"/>
+        </w:rPr>
+        <w:t xml:space="preserve">[FA02] </w:t>
       </w:r>
     </w:p>
     <w:p>
@@ -4267,7 +4073,7 @@
           <w:sz w:val="20"/>
           <w:szCs w:val="20"/>
         </w:rPr>
-        <w:t>] [FE01</w:t>
+        <w:t>] [FE</w:t>
       </w:r>
       <w:proofErr w:type="gramStart"/>
       <w:r>
@@ -4278,7 +4084,7 @@
           <w:sz w:val="20"/>
           <w:szCs w:val="20"/>
         </w:rPr>
-        <w:t>]</w:t>
+        <w:t>01]</w:t>
       </w:r>
       <w:r>
         <w:rPr>
@@ -4404,20 +4210,8 @@
           <w:sz w:val="20"/>
           <w:szCs w:val="20"/>
         </w:rPr>
-        <w:t>] [FE01</w:t>
-      </w:r>
-      <w:proofErr w:type="gramStart"/>
-      <w:r>
-        <w:rPr>
-          <w:b/>
-          <w:i/>
-          <w:color w:val="auto"/>
-          <w:sz w:val="20"/>
-          <w:szCs w:val="20"/>
-        </w:rPr>
-        <w:t>]</w:t>
-      </w:r>
-      <w:proofErr w:type="gramEnd"/>
+        <w:t>] [FE01]</w:t>
+      </w:r>
     </w:p>
     <w:p>
       <w:pPr>
@@ -4451,20 +4245,8 @@
           <w:sz w:val="20"/>
           <w:szCs w:val="20"/>
         </w:rPr>
-        <w:t>[MSG001</w:t>
-      </w:r>
-      <w:proofErr w:type="gramStart"/>
-      <w:r>
-        <w:rPr>
-          <w:b/>
-          <w:i/>
-          <w:color w:val="auto"/>
-          <w:sz w:val="20"/>
-          <w:szCs w:val="20"/>
-        </w:rPr>
-        <w:t>]</w:t>
-      </w:r>
-      <w:proofErr w:type="gramEnd"/>
+        <w:t>[MSG001]</w:t>
+      </w:r>
     </w:p>
     <w:p>
       <w:pPr>
@@ -4645,27 +4427,7 @@
           <w:sz w:val="20"/>
           <w:szCs w:val="20"/>
         </w:rPr>
-        <w:t xml:space="preserve">O ator seleciona a opção “Cadastrar” no </w:t>
-      </w:r>
-      <w:proofErr w:type="gramStart"/>
-      <w:r>
-        <w:rPr>
-          <w:i/>
-          <w:color w:val="auto"/>
-          <w:sz w:val="20"/>
-          <w:szCs w:val="20"/>
-        </w:rPr>
-        <w:t>MENU</w:t>
-      </w:r>
-      <w:proofErr w:type="gramEnd"/>
-      <w:r>
-        <w:rPr>
-          <w:i/>
-          <w:color w:val="auto"/>
-          <w:sz w:val="20"/>
-          <w:szCs w:val="20"/>
-        </w:rPr>
-        <w:t xml:space="preserve">; </w:t>
+        <w:t xml:space="preserve">O ator seleciona a opção “Cadastrar” no MENU; </w:t>
       </w:r>
       <w:r>
         <w:rPr>
@@ -4789,20 +4551,8 @@
           <w:sz w:val="20"/>
           <w:szCs w:val="20"/>
         </w:rPr>
-        <w:t>] [FE01</w:t>
-      </w:r>
-      <w:proofErr w:type="gramStart"/>
-      <w:r>
-        <w:rPr>
-          <w:b/>
-          <w:i/>
-          <w:color w:val="auto"/>
-          <w:sz w:val="20"/>
-          <w:szCs w:val="20"/>
-        </w:rPr>
-        <w:t>]</w:t>
-      </w:r>
-      <w:proofErr w:type="gramEnd"/>
+        <w:t>] [FE01]</w:t>
+      </w:r>
     </w:p>
     <w:p>
       <w:pPr>
@@ -4993,20 +4743,8 @@
           <w:sz w:val="20"/>
           <w:szCs w:val="20"/>
         </w:rPr>
-        <w:t>[MSG005</w:t>
-      </w:r>
-      <w:proofErr w:type="gramStart"/>
-      <w:r>
-        <w:rPr>
-          <w:b/>
-          <w:i/>
-          <w:color w:val="auto"/>
-          <w:sz w:val="20"/>
-          <w:szCs w:val="20"/>
-        </w:rPr>
-        <w:t>]</w:t>
-      </w:r>
-      <w:proofErr w:type="gramEnd"/>
+        <w:t>[MSG005]</w:t>
+      </w:r>
     </w:p>
     <w:p>
       <w:pPr>
@@ -5080,27 +4818,7 @@
           <w:sz w:val="20"/>
           <w:szCs w:val="20"/>
         </w:rPr>
-        <w:t xml:space="preserve">O sistema retorna ao passo </w:t>
-      </w:r>
-      <w:proofErr w:type="gramStart"/>
-      <w:r>
-        <w:rPr>
-          <w:i/>
-          <w:color w:val="auto"/>
-          <w:sz w:val="20"/>
-          <w:szCs w:val="20"/>
-        </w:rPr>
-        <w:t>1</w:t>
-      </w:r>
-      <w:proofErr w:type="gramEnd"/>
-      <w:r>
-        <w:rPr>
-          <w:i/>
-          <w:color w:val="auto"/>
-          <w:sz w:val="20"/>
-          <w:szCs w:val="20"/>
-        </w:rPr>
-        <w:t xml:space="preserve"> do FP.</w:t>
+        <w:t>O sistema retorna ao passo 1 do FP.</w:t>
       </w:r>
     </w:p>
     <w:p>
@@ -5772,27 +5490,7 @@
           <w:sz w:val="20"/>
           <w:szCs w:val="20"/>
         </w:rPr>
-        <w:t>Ator (</w:t>
-      </w:r>
-      <w:proofErr w:type="gramStart"/>
-      <w:r>
-        <w:rPr>
-          <w:i/>
-          <w:color w:val="auto"/>
-          <w:sz w:val="20"/>
-          <w:szCs w:val="20"/>
-        </w:rPr>
-        <w:t>es</w:t>
-      </w:r>
-      <w:proofErr w:type="gramEnd"/>
-      <w:r>
-        <w:rPr>
-          <w:i/>
-          <w:color w:val="auto"/>
-          <w:sz w:val="20"/>
-          <w:szCs w:val="20"/>
-        </w:rPr>
-        <w:t>): Funcionário responsável pelo atendimento do cliente;</w:t>
+        <w:t>Ator (es): Funcionário responsável pelo atendimento do cliente;</w:t>
       </w:r>
     </w:p>
     <w:p>
@@ -6055,27 +5753,7 @@
           <w:sz w:val="20"/>
           <w:szCs w:val="20"/>
         </w:rPr>
-        <w:t xml:space="preserve">O ator seleciona a opção “Devolução” no </w:t>
-      </w:r>
-      <w:proofErr w:type="gramStart"/>
-      <w:r>
-        <w:rPr>
-          <w:i/>
-          <w:color w:val="auto"/>
-          <w:sz w:val="20"/>
-          <w:szCs w:val="20"/>
-        </w:rPr>
-        <w:t>MENU</w:t>
-      </w:r>
-      <w:proofErr w:type="gramEnd"/>
-      <w:r>
-        <w:rPr>
-          <w:i/>
-          <w:color w:val="auto"/>
-          <w:sz w:val="20"/>
-          <w:szCs w:val="20"/>
-        </w:rPr>
-        <w:t xml:space="preserve">; </w:t>
+        <w:t xml:space="preserve">O ator seleciona a opção “Devolução” no MENU; </w:t>
       </w:r>
       <w:r>
         <w:rPr>
@@ -6121,20 +5799,8 @@
           <w:sz w:val="20"/>
           <w:szCs w:val="20"/>
         </w:rPr>
-        <w:t>[FE01</w:t>
-      </w:r>
-      <w:proofErr w:type="gramStart"/>
-      <w:r>
-        <w:rPr>
-          <w:b/>
-          <w:i/>
-          <w:color w:val="auto"/>
-          <w:sz w:val="20"/>
-          <w:szCs w:val="20"/>
-        </w:rPr>
-        <w:t>]</w:t>
-      </w:r>
-      <w:proofErr w:type="gramEnd"/>
+        <w:t>[FE01]</w:t>
+      </w:r>
     </w:p>
     <w:p>
       <w:pPr>
@@ -6202,20 +5868,8 @@
           <w:sz w:val="20"/>
           <w:szCs w:val="20"/>
         </w:rPr>
-        <w:t>[FE02</w:t>
-      </w:r>
-      <w:proofErr w:type="gramStart"/>
-      <w:r>
-        <w:rPr>
-          <w:b/>
-          <w:i/>
-          <w:color w:val="auto"/>
-          <w:sz w:val="20"/>
-          <w:szCs w:val="20"/>
-        </w:rPr>
-        <w:t>]</w:t>
-      </w:r>
-      <w:proofErr w:type="gramEnd"/>
+        <w:t>[FE02]</w:t>
+      </w:r>
     </w:p>
     <w:p>
       <w:pPr>
@@ -6249,9 +5903,19 @@
           <w:sz w:val="20"/>
           <w:szCs w:val="20"/>
         </w:rPr>
-        <w:t>[FA01</w:t>
+        <w:t>[FA</w:t>
       </w:r>
       <w:proofErr w:type="gramStart"/>
+      <w:r>
+        <w:rPr>
+          <w:b/>
+          <w:i/>
+          <w:color w:val="auto"/>
+          <w:sz w:val="20"/>
+          <w:szCs w:val="20"/>
+        </w:rPr>
+        <w:t>01</w:t>
+      </w:r>
       <w:r>
         <w:rPr>
           <w:b/>
@@ -6483,20 +6147,8 @@
           <w:sz w:val="20"/>
           <w:szCs w:val="20"/>
         </w:rPr>
-        <w:t>[MSG005</w:t>
-      </w:r>
-      <w:proofErr w:type="gramStart"/>
-      <w:r>
-        <w:rPr>
-          <w:b/>
-          <w:i/>
-          <w:color w:val="auto"/>
-          <w:sz w:val="20"/>
-          <w:szCs w:val="20"/>
-        </w:rPr>
-        <w:t>]</w:t>
-      </w:r>
-      <w:proofErr w:type="gramEnd"/>
+        <w:t>[MSG005]</w:t>
+      </w:r>
     </w:p>
     <w:p>
       <w:pPr>
@@ -6570,27 +6222,7 @@
           <w:sz w:val="20"/>
           <w:szCs w:val="20"/>
         </w:rPr>
-        <w:t xml:space="preserve">O sistema retorna ao passo </w:t>
-      </w:r>
-      <w:proofErr w:type="gramStart"/>
-      <w:r>
-        <w:rPr>
-          <w:i/>
-          <w:color w:val="auto"/>
-          <w:sz w:val="20"/>
-          <w:szCs w:val="20"/>
-        </w:rPr>
-        <w:t>1</w:t>
-      </w:r>
-      <w:proofErr w:type="gramEnd"/>
-      <w:r>
-        <w:rPr>
-          <w:i/>
-          <w:color w:val="auto"/>
-          <w:sz w:val="20"/>
-          <w:szCs w:val="20"/>
-        </w:rPr>
-        <w:t xml:space="preserve"> do FP.</w:t>
+        <w:t>O sistema retorna ao passo 1 do FP.</w:t>
       </w:r>
     </w:p>
     <w:p>
@@ -7260,27 +6892,7 @@
           <w:sz w:val="20"/>
           <w:szCs w:val="20"/>
         </w:rPr>
-        <w:t>Ator (</w:t>
-      </w:r>
-      <w:proofErr w:type="gramStart"/>
-      <w:r>
-        <w:rPr>
-          <w:i/>
-          <w:color w:val="auto"/>
-          <w:sz w:val="20"/>
-          <w:szCs w:val="20"/>
-        </w:rPr>
-        <w:t>es</w:t>
-      </w:r>
-      <w:proofErr w:type="gramEnd"/>
-      <w:r>
-        <w:rPr>
-          <w:i/>
-          <w:color w:val="auto"/>
-          <w:sz w:val="20"/>
-          <w:szCs w:val="20"/>
-        </w:rPr>
-        <w:t>): Funcionário responsável pelo atendimento do cliente;</w:t>
+        <w:t>Ator (es): Funcionário responsável pelo atendimento do cliente;</w:t>
       </w:r>
     </w:p>
     <w:p>
@@ -7523,27 +7135,7 @@
           <w:sz w:val="20"/>
           <w:szCs w:val="20"/>
         </w:rPr>
-        <w:t xml:space="preserve">O ator seleciona a opção “Relatório” no </w:t>
-      </w:r>
-      <w:proofErr w:type="gramStart"/>
-      <w:r>
-        <w:rPr>
-          <w:i/>
-          <w:color w:val="auto"/>
-          <w:sz w:val="20"/>
-          <w:szCs w:val="20"/>
-        </w:rPr>
-        <w:t>MENU</w:t>
-      </w:r>
-      <w:proofErr w:type="gramEnd"/>
-      <w:r>
-        <w:rPr>
-          <w:i/>
-          <w:color w:val="auto"/>
-          <w:sz w:val="20"/>
-          <w:szCs w:val="20"/>
-        </w:rPr>
-        <w:t xml:space="preserve">; </w:t>
+        <w:t xml:space="preserve">O ator seleciona a opção “Relatório” no MENU; </w:t>
       </w:r>
       <w:r>
         <w:rPr>
@@ -7801,20 +7393,8 @@
           <w:sz w:val="20"/>
           <w:szCs w:val="20"/>
         </w:rPr>
-        <w:t>[MSG005</w:t>
-      </w:r>
-      <w:proofErr w:type="gramStart"/>
-      <w:r>
-        <w:rPr>
-          <w:b/>
-          <w:i/>
-          <w:color w:val="auto"/>
-          <w:sz w:val="20"/>
-          <w:szCs w:val="20"/>
-        </w:rPr>
-        <w:t>]</w:t>
-      </w:r>
-      <w:proofErr w:type="gramEnd"/>
+        <w:t>[MSG005]</w:t>
+      </w:r>
     </w:p>
     <w:p>
       <w:pPr>
@@ -7888,27 +7468,7 @@
           <w:sz w:val="20"/>
           <w:szCs w:val="20"/>
         </w:rPr>
-        <w:t xml:space="preserve">O sistema retorna ao passo </w:t>
-      </w:r>
-      <w:proofErr w:type="gramStart"/>
-      <w:r>
-        <w:rPr>
-          <w:i/>
-          <w:color w:val="auto"/>
-          <w:sz w:val="20"/>
-          <w:szCs w:val="20"/>
-        </w:rPr>
-        <w:t>1</w:t>
-      </w:r>
-      <w:proofErr w:type="gramEnd"/>
-      <w:r>
-        <w:rPr>
-          <w:i/>
-          <w:color w:val="auto"/>
-          <w:sz w:val="20"/>
-          <w:szCs w:val="20"/>
-        </w:rPr>
-        <w:t xml:space="preserve"> do FP.</w:t>
+        <w:t>O sistema retorna ao passo 1 do FP.</w:t>
       </w:r>
     </w:p>
     <w:p>
@@ -8024,27 +7584,7 @@
           <w:sz w:val="20"/>
           <w:szCs w:val="20"/>
         </w:rPr>
-        <w:t xml:space="preserve">Este fluxo tem a finalidade de apresentar o cenário de erro quando o ator seleciona a opção “Relatório” no </w:t>
-      </w:r>
-      <w:proofErr w:type="gramStart"/>
-      <w:r>
-        <w:rPr>
-          <w:i/>
-          <w:color w:val="auto"/>
-          <w:sz w:val="20"/>
-          <w:szCs w:val="20"/>
-        </w:rPr>
-        <w:t>MENU</w:t>
-      </w:r>
-      <w:proofErr w:type="gramEnd"/>
-      <w:r>
-        <w:rPr>
-          <w:i/>
-          <w:color w:val="auto"/>
-          <w:sz w:val="20"/>
-          <w:szCs w:val="20"/>
-        </w:rPr>
-        <w:t xml:space="preserve"> sem ter feito alguma movimentação dos itens no estoque.</w:t>
+        <w:t>Este fluxo tem a finalidade de apresentar o cenário de erro quando o ator seleciona a opção “Relatório” no MENU sem ter feito alguma movimentação dos itens no estoque.</w:t>
       </w:r>
     </w:p>
     <w:p>
@@ -8104,20 +7644,8 @@
           <w:sz w:val="20"/>
           <w:szCs w:val="20"/>
         </w:rPr>
-        <w:t>[MSG005</w:t>
-      </w:r>
-      <w:proofErr w:type="gramStart"/>
-      <w:r>
-        <w:rPr>
-          <w:b/>
-          <w:i/>
-          <w:color w:val="auto"/>
-          <w:sz w:val="20"/>
-          <w:szCs w:val="20"/>
-        </w:rPr>
-        <w:t>]</w:t>
-      </w:r>
-      <w:proofErr w:type="gramEnd"/>
+        <w:t>[MSG005]</w:t>
+      </w:r>
     </w:p>
     <w:p>
       <w:pPr>
@@ -8191,27 +7719,7 @@
           <w:sz w:val="20"/>
           <w:szCs w:val="20"/>
         </w:rPr>
-        <w:t xml:space="preserve">O sistema retorna ao passo </w:t>
-      </w:r>
-      <w:proofErr w:type="gramStart"/>
-      <w:r>
-        <w:rPr>
-          <w:i/>
-          <w:color w:val="auto"/>
-          <w:sz w:val="20"/>
-          <w:szCs w:val="20"/>
-        </w:rPr>
-        <w:t>1</w:t>
-      </w:r>
-      <w:proofErr w:type="gramEnd"/>
-      <w:r>
-        <w:rPr>
-          <w:i/>
-          <w:color w:val="auto"/>
-          <w:sz w:val="20"/>
-          <w:szCs w:val="20"/>
-        </w:rPr>
-        <w:t xml:space="preserve"> do FP.</w:t>
+        <w:t>O sistema retorna ao passo 1 do FP.</w:t>
       </w:r>
     </w:p>
     <w:p>
@@ -8264,25 +7772,14 @@
           <w:szCs w:val="20"/>
         </w:rPr>
       </w:pPr>
-      <w:proofErr w:type="gramStart"/>
-      <w:r>
-        <w:rPr>
-          <w:b/>
-          <w:color w:val="auto"/>
-          <w:sz w:val="20"/>
-          <w:szCs w:val="20"/>
-        </w:rPr>
-        <w:t>4.1 - Matriz</w:t>
-      </w:r>
-      <w:proofErr w:type="gramEnd"/>
-      <w:r>
-        <w:rPr>
-          <w:b/>
-          <w:color w:val="auto"/>
-          <w:sz w:val="20"/>
-          <w:szCs w:val="20"/>
-        </w:rPr>
-        <w:t xml:space="preserve"> Requisitos Funcionais X Caso de Uso</w:t>
+      <w:r>
+        <w:rPr>
+          <w:b/>
+          <w:color w:val="auto"/>
+          <w:sz w:val="20"/>
+          <w:szCs w:val="20"/>
+        </w:rPr>
+        <w:t>4.1 - Matriz Requisitos Funcionais X Caso de Uso</w:t>
       </w:r>
     </w:p>
     <w:p>
@@ -8769,7 +8266,6 @@
           <w:szCs w:val="20"/>
         </w:rPr>
       </w:pPr>
-      <w:proofErr w:type="gramStart"/>
       <w:r>
         <w:rPr>
           <w:b/>
@@ -8778,17 +8274,7 @@
           <w:szCs w:val="20"/>
         </w:rPr>
         <w:lastRenderedPageBreak/>
-        <w:t>4.2 - Matriz</w:t>
-      </w:r>
-      <w:proofErr w:type="gramEnd"/>
-      <w:r>
-        <w:rPr>
-          <w:b/>
-          <w:color w:val="222A35" w:themeColor="text2" w:themeShade="80"/>
-          <w:sz w:val="20"/>
-          <w:szCs w:val="20"/>
-        </w:rPr>
-        <w:t xml:space="preserve"> Requisitos Funcionais X Regra de Negócios</w:t>
+        <w:t>4.2 - Matriz Requisitos Funcionais X Regra de Negócios</w:t>
       </w:r>
     </w:p>
     <w:p>
@@ -9434,7 +8920,7 @@
                     <pic:cNvPicPr/>
                   </pic:nvPicPr>
                   <pic:blipFill>
-                    <a:blip r:embed="rId15"/>
+                    <a:blip r:embed="rId14"/>
                     <a:stretch>
                       <a:fillRect/>
                     </a:stretch>
@@ -9639,7 +9125,7 @@
                     <pic:cNvPicPr/>
                   </pic:nvPicPr>
                   <pic:blipFill>
-                    <a:blip r:embed="rId16"/>
+                    <a:blip r:embed="rId15"/>
                     <a:stretch>
                       <a:fillRect/>
                     </a:stretch>
@@ -10080,6 +9566,13 @@
               </w:rPr>
               <w:t>Tem certeza que deseja cancelar a operação</w:t>
             </w:r>
+            <w:r>
+              <w:rPr>
+                <w:i/>
+                <w:color w:val="auto"/>
+              </w:rPr>
+              <w:t>?</w:t>
+            </w:r>
           </w:p>
         </w:tc>
       </w:tr>
@@ -10254,8 +9747,8 @@
     </w:tbl>
     <w:p/>
     <w:sectPr>
-      <w:headerReference w:type="default" r:id="rId17"/>
-      <w:footerReference w:type="default" r:id="rId18"/>
+      <w:headerReference w:type="default" r:id="rId16"/>
+      <w:footerReference w:type="default" r:id="rId17"/>
       <w:pgSz w:w="12240" w:h="15840"/>
       <w:pgMar w:top="1440" w:right="1440" w:bottom="1440" w:left="1440" w:header="720" w:footer="720" w:gutter="0"/>
       <w:pgNumType w:start="1"/>
@@ -10266,7 +9759,7 @@
 </file>
 
 <file path=word/endnotes.xml><?xml version="1.0" encoding="utf-8"?>
-<w:endnotes xmlns:wpc="http://schemas.microsoft.com/office/word/2010/wordprocessingCanvas" xmlns:mc="http://schemas.openxmlformats.org/markup-compatibility/2006" xmlns:o="urn:schemas-microsoft-com:office:office" xmlns:r="http://schemas.openxmlformats.org/officeDocument/2006/relationships" xmlns:m="http://schemas.openxmlformats.org/officeDocument/2006/math" xmlns:v="urn:schemas-microsoft-com:vml" xmlns:wp14="http://schemas.microsoft.com/office/word/2010/wordprocessingDrawing" xmlns:wp="http://schemas.openxmlformats.org/drawingml/2006/wordprocessingDrawing" xmlns:w10="urn:schemas-microsoft-com:office:word" xmlns:w="http://schemas.openxmlformats.org/wordprocessingml/2006/main" xmlns:w14="http://schemas.microsoft.com/office/word/2010/wordml" xmlns:wpg="http://schemas.microsoft.com/office/word/2010/wordprocessingGroup" xmlns:wpi="http://schemas.microsoft.com/office/word/2010/wordprocessingInk" xmlns:wne="http://schemas.microsoft.com/office/word/2006/wordml" xmlns:wps="http://schemas.microsoft.com/office/word/2010/wordprocessingShape" mc:Ignorable="w14 wp14">
+<w:endnotes xmlns:wpc="http://schemas.microsoft.com/office/word/2010/wordprocessingCanvas" xmlns:mc="http://schemas.openxmlformats.org/markup-compatibility/2006" xmlns:o="urn:schemas-microsoft-com:office:office" xmlns:r="http://schemas.openxmlformats.org/officeDocument/2006/relationships" xmlns:m="http://schemas.openxmlformats.org/officeDocument/2006/math" xmlns:v="urn:schemas-microsoft-com:vml" xmlns:wp14="http://schemas.microsoft.com/office/word/2010/wordprocessingDrawing" xmlns:wp="http://schemas.openxmlformats.org/drawingml/2006/wordprocessingDrawing" xmlns:w10="urn:schemas-microsoft-com:office:word" xmlns:w="http://schemas.openxmlformats.org/wordprocessingml/2006/main" xmlns:w14="http://schemas.microsoft.com/office/word/2010/wordml" xmlns:w15="http://schemas.microsoft.com/office/word/2012/wordml" xmlns:wpg="http://schemas.microsoft.com/office/word/2010/wordprocessingGroup" xmlns:wpi="http://schemas.microsoft.com/office/word/2010/wordprocessingInk" xmlns:wne="http://schemas.microsoft.com/office/word/2006/wordml" xmlns:wps="http://schemas.microsoft.com/office/word/2010/wordprocessingShape" mc:Ignorable="w14 w15 wp14">
   <w:endnote w:type="separator" w:id="-1">
     <w:p>
       <w:pPr>
@@ -10291,7 +9784,7 @@
 </file>
 
 <file path=word/footer1.xml><?xml version="1.0" encoding="utf-8"?>
-<w:ftr xmlns:wpc="http://schemas.microsoft.com/office/word/2010/wordprocessingCanvas" xmlns:mc="http://schemas.openxmlformats.org/markup-compatibility/2006" xmlns:o="urn:schemas-microsoft-com:office:office" xmlns:r="http://schemas.openxmlformats.org/officeDocument/2006/relationships" xmlns:m="http://schemas.openxmlformats.org/officeDocument/2006/math" xmlns:v="urn:schemas-microsoft-com:vml" xmlns:wp14="http://schemas.microsoft.com/office/word/2010/wordprocessingDrawing" xmlns:wp="http://schemas.openxmlformats.org/drawingml/2006/wordprocessingDrawing" xmlns:w10="urn:schemas-microsoft-com:office:word" xmlns:w="http://schemas.openxmlformats.org/wordprocessingml/2006/main" xmlns:w14="http://schemas.microsoft.com/office/word/2010/wordml" xmlns:wpg="http://schemas.microsoft.com/office/word/2010/wordprocessingGroup" xmlns:wpi="http://schemas.microsoft.com/office/word/2010/wordprocessingInk" xmlns:wne="http://schemas.microsoft.com/office/word/2006/wordml" xmlns:wps="http://schemas.microsoft.com/office/word/2010/wordprocessingShape" mc:Ignorable="w14 wp14">
+<w:ftr xmlns:wpc="http://schemas.microsoft.com/office/word/2010/wordprocessingCanvas" xmlns:mc="http://schemas.openxmlformats.org/markup-compatibility/2006" xmlns:o="urn:schemas-microsoft-com:office:office" xmlns:r="http://schemas.openxmlformats.org/officeDocument/2006/relationships" xmlns:m="http://schemas.openxmlformats.org/officeDocument/2006/math" xmlns:v="urn:schemas-microsoft-com:vml" xmlns:wp14="http://schemas.microsoft.com/office/word/2010/wordprocessingDrawing" xmlns:wp="http://schemas.openxmlformats.org/drawingml/2006/wordprocessingDrawing" xmlns:w10="urn:schemas-microsoft-com:office:word" xmlns:w="http://schemas.openxmlformats.org/wordprocessingml/2006/main" xmlns:w14="http://schemas.microsoft.com/office/word/2010/wordml" xmlns:w15="http://schemas.microsoft.com/office/word/2012/wordml" xmlns:wpg="http://schemas.microsoft.com/office/word/2010/wordprocessingGroup" xmlns:wpi="http://schemas.microsoft.com/office/word/2010/wordprocessingInk" xmlns:wne="http://schemas.microsoft.com/office/word/2006/wordml" xmlns:wps="http://schemas.microsoft.com/office/word/2010/wordprocessingShape" mc:Ignorable="w14 w15 wp14">
   <w:p>
     <w:pPr>
       <w:pStyle w:val="Rodap"/>
@@ -10307,7 +9800,7 @@
 </file>
 
 <file path=word/footnotes.xml><?xml version="1.0" encoding="utf-8"?>
-<w:footnotes xmlns:wpc="http://schemas.microsoft.com/office/word/2010/wordprocessingCanvas" xmlns:mc="http://schemas.openxmlformats.org/markup-compatibility/2006" xmlns:o="urn:schemas-microsoft-com:office:office" xmlns:r="http://schemas.openxmlformats.org/officeDocument/2006/relationships" xmlns:m="http://schemas.openxmlformats.org/officeDocument/2006/math" xmlns:v="urn:schemas-microsoft-com:vml" xmlns:wp14="http://schemas.microsoft.com/office/word/2010/wordprocessingDrawing" xmlns:wp="http://schemas.openxmlformats.org/drawingml/2006/wordprocessingDrawing" xmlns:w10="urn:schemas-microsoft-com:office:word" xmlns:w="http://schemas.openxmlformats.org/wordprocessingml/2006/main" xmlns:w14="http://schemas.microsoft.com/office/word/2010/wordml" xmlns:wpg="http://schemas.microsoft.com/office/word/2010/wordprocessingGroup" xmlns:wpi="http://schemas.microsoft.com/office/word/2010/wordprocessingInk" xmlns:wne="http://schemas.microsoft.com/office/word/2006/wordml" xmlns:wps="http://schemas.microsoft.com/office/word/2010/wordprocessingShape" mc:Ignorable="w14 wp14">
+<w:footnotes xmlns:wpc="http://schemas.microsoft.com/office/word/2010/wordprocessingCanvas" xmlns:mc="http://schemas.openxmlformats.org/markup-compatibility/2006" xmlns:o="urn:schemas-microsoft-com:office:office" xmlns:r="http://schemas.openxmlformats.org/officeDocument/2006/relationships" xmlns:m="http://schemas.openxmlformats.org/officeDocument/2006/math" xmlns:v="urn:schemas-microsoft-com:vml" xmlns:wp14="http://schemas.microsoft.com/office/word/2010/wordprocessingDrawing" xmlns:wp="http://schemas.openxmlformats.org/drawingml/2006/wordprocessingDrawing" xmlns:w10="urn:schemas-microsoft-com:office:word" xmlns:w="http://schemas.openxmlformats.org/wordprocessingml/2006/main" xmlns:w14="http://schemas.microsoft.com/office/word/2010/wordml" xmlns:w15="http://schemas.microsoft.com/office/word/2012/wordml" xmlns:wpg="http://schemas.microsoft.com/office/word/2010/wordprocessingGroup" xmlns:wpi="http://schemas.microsoft.com/office/word/2010/wordprocessingInk" xmlns:wne="http://schemas.microsoft.com/office/word/2006/wordml" xmlns:wps="http://schemas.microsoft.com/office/word/2010/wordprocessingShape" mc:Ignorable="w14 w15 wp14">
   <w:footnote w:type="separator" w:id="-1">
     <w:p>
       <w:pPr>
@@ -10332,7 +9825,7 @@
 </file>
 
 <file path=word/header1.xml><?xml version="1.0" encoding="utf-8"?>
-<w:hdr xmlns:wpc="http://schemas.microsoft.com/office/word/2010/wordprocessingCanvas" xmlns:mc="http://schemas.openxmlformats.org/markup-compatibility/2006" xmlns:o="urn:schemas-microsoft-com:office:office" xmlns:r="http://schemas.openxmlformats.org/officeDocument/2006/relationships" xmlns:m="http://schemas.openxmlformats.org/officeDocument/2006/math" xmlns:v="urn:schemas-microsoft-com:vml" xmlns:wp14="http://schemas.microsoft.com/office/word/2010/wordprocessingDrawing" xmlns:wp="http://schemas.openxmlformats.org/drawingml/2006/wordprocessingDrawing" xmlns:w10="urn:schemas-microsoft-com:office:word" xmlns:w="http://schemas.openxmlformats.org/wordprocessingml/2006/main" xmlns:w14="http://schemas.microsoft.com/office/word/2010/wordml" xmlns:wpg="http://schemas.microsoft.com/office/word/2010/wordprocessingGroup" xmlns:wpi="http://schemas.microsoft.com/office/word/2010/wordprocessingInk" xmlns:wne="http://schemas.microsoft.com/office/word/2006/wordml" xmlns:wps="http://schemas.microsoft.com/office/word/2010/wordprocessingShape" mc:Ignorable="w14 wp14">
+<w:hdr xmlns:wpc="http://schemas.microsoft.com/office/word/2010/wordprocessingCanvas" xmlns:mc="http://schemas.openxmlformats.org/markup-compatibility/2006" xmlns:o="urn:schemas-microsoft-com:office:office" xmlns:r="http://schemas.openxmlformats.org/officeDocument/2006/relationships" xmlns:m="http://schemas.openxmlformats.org/officeDocument/2006/math" xmlns:v="urn:schemas-microsoft-com:vml" xmlns:wp14="http://schemas.microsoft.com/office/word/2010/wordprocessingDrawing" xmlns:wp="http://schemas.openxmlformats.org/drawingml/2006/wordprocessingDrawing" xmlns:w10="urn:schemas-microsoft-com:office:word" xmlns:w="http://schemas.openxmlformats.org/wordprocessingml/2006/main" xmlns:w14="http://schemas.microsoft.com/office/word/2010/wordml" xmlns:w15="http://schemas.microsoft.com/office/word/2012/wordml" xmlns:wpg="http://schemas.microsoft.com/office/word/2010/wordprocessingGroup" xmlns:wpi="http://schemas.microsoft.com/office/word/2010/wordprocessingInk" xmlns:wne="http://schemas.microsoft.com/office/word/2006/wordml" xmlns:wps="http://schemas.microsoft.com/office/word/2010/wordprocessingShape" mc:Ignorable="w14 w15 wp14">
   <w:p>
     <w:pPr>
       <w:pStyle w:val="Cabealho"/>
@@ -10347,7 +9840,7 @@
 </file>
 
 <file path=word/numbering.xml><?xml version="1.0" encoding="utf-8"?>
-<w:numbering xmlns:wpc="http://schemas.microsoft.com/office/word/2010/wordprocessingCanvas" xmlns:mc="http://schemas.openxmlformats.org/markup-compatibility/2006" xmlns:o="urn:schemas-microsoft-com:office:office" xmlns:r="http://schemas.openxmlformats.org/officeDocument/2006/relationships" xmlns:m="http://schemas.openxmlformats.org/officeDocument/2006/math" xmlns:v="urn:schemas-microsoft-com:vml" xmlns:wp14="http://schemas.microsoft.com/office/word/2010/wordprocessingDrawing" xmlns:wp="http://schemas.openxmlformats.org/drawingml/2006/wordprocessingDrawing" xmlns:w10="urn:schemas-microsoft-com:office:word" xmlns:w="http://schemas.openxmlformats.org/wordprocessingml/2006/main" xmlns:w14="http://schemas.microsoft.com/office/word/2010/wordml" xmlns:wpg="http://schemas.microsoft.com/office/word/2010/wordprocessingGroup" xmlns:wpi="http://schemas.microsoft.com/office/word/2010/wordprocessingInk" xmlns:wne="http://schemas.microsoft.com/office/word/2006/wordml" xmlns:wps="http://schemas.microsoft.com/office/word/2010/wordprocessingShape" mc:Ignorable="w14 wp14">
+<w:numbering xmlns:wpc="http://schemas.microsoft.com/office/word/2010/wordprocessingCanvas" xmlns:mc="http://schemas.openxmlformats.org/markup-compatibility/2006" xmlns:o="urn:schemas-microsoft-com:office:office" xmlns:r="http://schemas.openxmlformats.org/officeDocument/2006/relationships" xmlns:m="http://schemas.openxmlformats.org/officeDocument/2006/math" xmlns:v="urn:schemas-microsoft-com:vml" xmlns:wp14="http://schemas.microsoft.com/office/word/2010/wordprocessingDrawing" xmlns:wp="http://schemas.openxmlformats.org/drawingml/2006/wordprocessingDrawing" xmlns:w10="urn:schemas-microsoft-com:office:word" xmlns:w="http://schemas.openxmlformats.org/wordprocessingml/2006/main" xmlns:w14="http://schemas.microsoft.com/office/word/2010/wordml" xmlns:w15="http://schemas.microsoft.com/office/word/2012/wordml" xmlns:wpg="http://schemas.microsoft.com/office/word/2010/wordprocessingGroup" xmlns:wpi="http://schemas.microsoft.com/office/word/2010/wordprocessingInk" xmlns:wne="http://schemas.microsoft.com/office/word/2006/wordml" xmlns:wps="http://schemas.microsoft.com/office/word/2010/wordprocessingShape" mc:Ignorable="w14 w15 wp14">
   <w:abstractNum w:abstractNumId="0">
     <w:nsid w:val="08DE4D46"/>
     <w:multiLevelType w:val="hybridMultilevel"/>
@@ -12248,7 +11741,7 @@
 </file>
 
 <file path=word/styles.xml><?xml version="1.0" encoding="utf-8"?>
-<w:styles xmlns:mc="http://schemas.openxmlformats.org/markup-compatibility/2006" xmlns:r="http://schemas.openxmlformats.org/officeDocument/2006/relationships" xmlns:w="http://schemas.openxmlformats.org/wordprocessingml/2006/main" xmlns:w14="http://schemas.microsoft.com/office/word/2010/wordml" mc:Ignorable="w14">
+<w:styles xmlns:mc="http://schemas.openxmlformats.org/markup-compatibility/2006" xmlns:r="http://schemas.openxmlformats.org/officeDocument/2006/relationships" xmlns:w="http://schemas.openxmlformats.org/wordprocessingml/2006/main" xmlns:w14="http://schemas.microsoft.com/office/word/2010/wordml" xmlns:w15="http://schemas.microsoft.com/office/word/2012/wordml" mc:Ignorable="w14 w15">
   <w:docDefaults>
     <w:rPrDefault>
       <w:rPr>
@@ -12264,144 +11757,378 @@
       </w:pPr>
     </w:pPrDefault>
   </w:docDefaults>
-  <w:latentStyles w:defLockedState="0" w:defUIPriority="99" w:defSemiHidden="1" w:defUnhideWhenUsed="1" w:defQFormat="0" w:count="267">
-    <w:lsdException w:name="Normal" w:semiHidden="0" w:uiPriority="0" w:unhideWhenUsed="0" w:qFormat="1"/>
-    <w:lsdException w:name="heading 1" w:semiHidden="0" w:uiPriority="0" w:unhideWhenUsed="0" w:qFormat="1"/>
-    <w:lsdException w:name="heading 2" w:uiPriority="0" w:qFormat="1"/>
-    <w:lsdException w:name="heading 3" w:uiPriority="9" w:qFormat="1"/>
-    <w:lsdException w:name="heading 4" w:uiPriority="9" w:qFormat="1"/>
-    <w:lsdException w:name="heading 5" w:uiPriority="9" w:qFormat="1"/>
-    <w:lsdException w:name="heading 6" w:uiPriority="9" w:qFormat="1"/>
-    <w:lsdException w:name="heading 7" w:uiPriority="9" w:qFormat="1"/>
-    <w:lsdException w:name="heading 8" w:uiPriority="9" w:qFormat="1"/>
-    <w:lsdException w:name="heading 9" w:uiPriority="9" w:qFormat="1"/>
-    <w:lsdException w:name="toc 1" w:uiPriority="39"/>
-    <w:lsdException w:name="toc 2" w:uiPriority="39"/>
-    <w:lsdException w:name="toc 3" w:uiPriority="39"/>
-    <w:lsdException w:name="toc 4" w:uiPriority="39"/>
-    <w:lsdException w:name="toc 5" w:uiPriority="39"/>
-    <w:lsdException w:name="toc 6" w:uiPriority="39"/>
-    <w:lsdException w:name="toc 7" w:uiPriority="39"/>
-    <w:lsdException w:name="toc 8" w:uiPriority="39"/>
-    <w:lsdException w:name="toc 9" w:uiPriority="39"/>
-    <w:lsdException w:name="caption" w:uiPriority="35" w:qFormat="1"/>
-    <w:lsdException w:name="Title" w:semiHidden="0" w:uiPriority="10" w:unhideWhenUsed="0" w:qFormat="1"/>
-    <w:lsdException w:name="Default Paragraph Font" w:uiPriority="1"/>
-    <w:lsdException w:name="Subtitle" w:semiHidden="0" w:uiPriority="11" w:unhideWhenUsed="0" w:qFormat="1"/>
-    <w:lsdException w:name="Strong" w:semiHidden="0" w:uiPriority="22" w:unhideWhenUsed="0" w:qFormat="1"/>
-    <w:lsdException w:name="Emphasis" w:semiHidden="0" w:uiPriority="20" w:unhideWhenUsed="0" w:qFormat="1"/>
-    <w:lsdException w:name="Table Grid" w:semiHidden="0" w:uiPriority="39" w:unhideWhenUsed="0"/>
-    <w:lsdException w:name="Placeholder Text" w:unhideWhenUsed="0"/>
-    <w:lsdException w:name="No Spacing" w:semiHidden="0" w:uiPriority="1" w:unhideWhenUsed="0" w:qFormat="1"/>
-    <w:lsdException w:name="Light Shading" w:semiHidden="0" w:uiPriority="60" w:unhideWhenUsed="0"/>
-    <w:lsdException w:name="Light List" w:semiHidden="0" w:uiPriority="61" w:unhideWhenUsed="0"/>
-    <w:lsdException w:name="Light Grid" w:semiHidden="0" w:uiPriority="62" w:unhideWhenUsed="0"/>
-    <w:lsdException w:name="Medium Shading 1" w:semiHidden="0" w:uiPriority="63" w:unhideWhenUsed="0"/>
-    <w:lsdException w:name="Medium Shading 2" w:semiHidden="0" w:uiPriority="64" w:unhideWhenUsed="0"/>
-    <w:lsdException w:name="Medium List 1" w:semiHidden="0" w:uiPriority="65" w:unhideWhenUsed="0"/>
-    <w:lsdException w:name="Medium List 2" w:semiHidden="0" w:uiPriority="66" w:unhideWhenUsed="0"/>
-    <w:lsdException w:name="Medium Grid 1" w:semiHidden="0" w:uiPriority="67" w:unhideWhenUsed="0"/>
-    <w:lsdException w:name="Medium Grid 2" w:semiHidden="0" w:uiPriority="68" w:unhideWhenUsed="0"/>
-    <w:lsdException w:name="Medium Grid 3" w:semiHidden="0" w:uiPriority="69" w:unhideWhenUsed="0"/>
-    <w:lsdException w:name="Dark List" w:semiHidden="0" w:uiPriority="70" w:unhideWhenUsed="0"/>
-    <w:lsdException w:name="Colorful Shading" w:semiHidden="0" w:uiPriority="71" w:unhideWhenUsed="0"/>
-    <w:lsdException w:name="Colorful List" w:semiHidden="0" w:uiPriority="72" w:unhideWhenUsed="0"/>
-    <w:lsdException w:name="Colorful Grid" w:semiHidden="0" w:uiPriority="73" w:unhideWhenUsed="0"/>
-    <w:lsdException w:name="Light Shading Accent 1" w:semiHidden="0" w:uiPriority="60" w:unhideWhenUsed="0"/>
-    <w:lsdException w:name="Light List Accent 1" w:semiHidden="0" w:uiPriority="61" w:unhideWhenUsed="0"/>
-    <w:lsdException w:name="Light Grid Accent 1" w:semiHidden="0" w:uiPriority="62" w:unhideWhenUsed="0"/>
-    <w:lsdException w:name="Medium Shading 1 Accent 1" w:semiHidden="0" w:uiPriority="63" w:unhideWhenUsed="0"/>
-    <w:lsdException w:name="Medium Shading 2 Accent 1" w:semiHidden="0" w:uiPriority="64" w:unhideWhenUsed="0"/>
-    <w:lsdException w:name="Medium List 1 Accent 1" w:semiHidden="0" w:uiPriority="65" w:unhideWhenUsed="0"/>
-    <w:lsdException w:name="Revision" w:unhideWhenUsed="0"/>
-    <w:lsdException w:name="List Paragraph" w:semiHidden="0" w:uiPriority="34" w:unhideWhenUsed="0" w:qFormat="1"/>
-    <w:lsdException w:name="Quote" w:semiHidden="0" w:uiPriority="29" w:unhideWhenUsed="0" w:qFormat="1"/>
-    <w:lsdException w:name="Intense Quote" w:semiHidden="0" w:uiPriority="30" w:unhideWhenUsed="0" w:qFormat="1"/>
-    <w:lsdException w:name="Medium List 2 Accent 1" w:semiHidden="0" w:uiPriority="66" w:unhideWhenUsed="0"/>
-    <w:lsdException w:name="Medium Grid 1 Accent 1" w:semiHidden="0" w:uiPriority="67" w:unhideWhenUsed="0"/>
-    <w:lsdException w:name="Medium Grid 2 Accent 1" w:semiHidden="0" w:uiPriority="68" w:unhideWhenUsed="0"/>
-    <w:lsdException w:name="Medium Grid 3 Accent 1" w:semiHidden="0" w:uiPriority="69" w:unhideWhenUsed="0"/>
-    <w:lsdException w:name="Dark List Accent 1" w:semiHidden="0" w:uiPriority="70" w:unhideWhenUsed="0"/>
-    <w:lsdException w:name="Colorful Shading Accent 1" w:semiHidden="0" w:uiPriority="71" w:unhideWhenUsed="0"/>
-    <w:lsdException w:name="Colorful List Accent 1" w:semiHidden="0" w:uiPriority="72" w:unhideWhenUsed="0"/>
-    <w:lsdException w:name="Colorful Grid Accent 1" w:semiHidden="0" w:uiPriority="73" w:unhideWhenUsed="0"/>
-    <w:lsdException w:name="Light Shading Accent 2" w:semiHidden="0" w:uiPriority="60" w:unhideWhenUsed="0"/>
-    <w:lsdException w:name="Light List Accent 2" w:semiHidden="0" w:uiPriority="61" w:unhideWhenUsed="0"/>
-    <w:lsdException w:name="Light Grid Accent 2" w:semiHidden="0" w:uiPriority="62" w:unhideWhenUsed="0"/>
-    <w:lsdException w:name="Medium Shading 1 Accent 2" w:semiHidden="0" w:uiPriority="63" w:unhideWhenUsed="0"/>
-    <w:lsdException w:name="Medium Shading 2 Accent 2" w:semiHidden="0" w:uiPriority="64" w:unhideWhenUsed="0"/>
-    <w:lsdException w:name="Medium List 1 Accent 2" w:semiHidden="0" w:uiPriority="65" w:unhideWhenUsed="0"/>
-    <w:lsdException w:name="Medium List 2 Accent 2" w:semiHidden="0" w:uiPriority="66" w:unhideWhenUsed="0"/>
-    <w:lsdException w:name="Medium Grid 1 Accent 2" w:semiHidden="0" w:uiPriority="67" w:unhideWhenUsed="0"/>
-    <w:lsdException w:name="Medium Grid 2 Accent 2" w:semiHidden="0" w:uiPriority="68" w:unhideWhenUsed="0"/>
-    <w:lsdException w:name="Medium Grid 3 Accent 2" w:semiHidden="0" w:uiPriority="69" w:unhideWhenUsed="0"/>
-    <w:lsdException w:name="Dark List Accent 2" w:semiHidden="0" w:uiPriority="70" w:unhideWhenUsed="0"/>
-    <w:lsdException w:name="Colorful Shading Accent 2" w:semiHidden="0" w:uiPriority="71" w:unhideWhenUsed="0"/>
-    <w:lsdException w:name="Colorful List Accent 2" w:semiHidden="0" w:uiPriority="72" w:unhideWhenUsed="0"/>
-    <w:lsdException w:name="Colorful Grid Accent 2" w:semiHidden="0" w:uiPriority="73" w:unhideWhenUsed="0"/>
-    <w:lsdException w:name="Light Shading Accent 3" w:semiHidden="0" w:uiPriority="60" w:unhideWhenUsed="0"/>
-    <w:lsdException w:name="Light List Accent 3" w:semiHidden="0" w:uiPriority="61" w:unhideWhenUsed="0"/>
-    <w:lsdException w:name="Light Grid Accent 3" w:semiHidden="0" w:uiPriority="62" w:unhideWhenUsed="0"/>
-    <w:lsdException w:name="Medium Shading 1 Accent 3" w:semiHidden="0" w:uiPriority="63" w:unhideWhenUsed="0"/>
-    <w:lsdException w:name="Medium Shading 2 Accent 3" w:semiHidden="0" w:uiPriority="64" w:unhideWhenUsed="0"/>
-    <w:lsdException w:name="Medium List 1 Accent 3" w:semiHidden="0" w:uiPriority="65" w:unhideWhenUsed="0"/>
-    <w:lsdException w:name="Medium List 2 Accent 3" w:semiHidden="0" w:uiPriority="66" w:unhideWhenUsed="0"/>
-    <w:lsdException w:name="Medium Grid 1 Accent 3" w:semiHidden="0" w:uiPriority="67" w:unhideWhenUsed="0"/>
-    <w:lsdException w:name="Medium Grid 2 Accent 3" w:semiHidden="0" w:uiPriority="68" w:unhideWhenUsed="0"/>
-    <w:lsdException w:name="Medium Grid 3 Accent 3" w:semiHidden="0" w:uiPriority="69" w:unhideWhenUsed="0"/>
-    <w:lsdException w:name="Dark List Accent 3" w:semiHidden="0" w:uiPriority="70" w:unhideWhenUsed="0"/>
-    <w:lsdException w:name="Colorful Shading Accent 3" w:semiHidden="0" w:uiPriority="71" w:unhideWhenUsed="0"/>
-    <w:lsdException w:name="Colorful List Accent 3" w:semiHidden="0" w:uiPriority="72" w:unhideWhenUsed="0"/>
-    <w:lsdException w:name="Colorful Grid Accent 3" w:semiHidden="0" w:uiPriority="73" w:unhideWhenUsed="0"/>
-    <w:lsdException w:name="Light Shading Accent 4" w:semiHidden="0" w:uiPriority="60" w:unhideWhenUsed="0"/>
-    <w:lsdException w:name="Light List Accent 4" w:semiHidden="0" w:uiPriority="61" w:unhideWhenUsed="0"/>
-    <w:lsdException w:name="Light Grid Accent 4" w:semiHidden="0" w:uiPriority="62" w:unhideWhenUsed="0"/>
-    <w:lsdException w:name="Medium Shading 1 Accent 4" w:semiHidden="0" w:uiPriority="63" w:unhideWhenUsed="0"/>
-    <w:lsdException w:name="Medium Shading 2 Accent 4" w:semiHidden="0" w:uiPriority="64" w:unhideWhenUsed="0"/>
-    <w:lsdException w:name="Medium List 1 Accent 4" w:semiHidden="0" w:uiPriority="65" w:unhideWhenUsed="0"/>
-    <w:lsdException w:name="Medium List 2 Accent 4" w:semiHidden="0" w:uiPriority="66" w:unhideWhenUsed="0"/>
-    <w:lsdException w:name="Medium Grid 1 Accent 4" w:semiHidden="0" w:uiPriority="67" w:unhideWhenUsed="0"/>
-    <w:lsdException w:name="Medium Grid 2 Accent 4" w:semiHidden="0" w:uiPriority="68" w:unhideWhenUsed="0"/>
-    <w:lsdException w:name="Medium Grid 3 Accent 4" w:semiHidden="0" w:uiPriority="69" w:unhideWhenUsed="0"/>
-    <w:lsdException w:name="Dark List Accent 4" w:semiHidden="0" w:uiPriority="70" w:unhideWhenUsed="0"/>
-    <w:lsdException w:name="Colorful Shading Accent 4" w:semiHidden="0" w:uiPriority="71" w:unhideWhenUsed="0"/>
-    <w:lsdException w:name="Colorful List Accent 4" w:semiHidden="0" w:uiPriority="72" w:unhideWhenUsed="0"/>
-    <w:lsdException w:name="Colorful Grid Accent 4" w:semiHidden="0" w:uiPriority="73" w:unhideWhenUsed="0"/>
-    <w:lsdException w:name="Light Shading Accent 5" w:semiHidden="0" w:uiPriority="60" w:unhideWhenUsed="0"/>
-    <w:lsdException w:name="Light List Accent 5" w:semiHidden="0" w:uiPriority="61" w:unhideWhenUsed="0"/>
-    <w:lsdException w:name="Light Grid Accent 5" w:semiHidden="0" w:uiPriority="62" w:unhideWhenUsed="0"/>
-    <w:lsdException w:name="Medium Shading 1 Accent 5" w:semiHidden="0" w:uiPriority="63" w:unhideWhenUsed="0"/>
-    <w:lsdException w:name="Medium Shading 2 Accent 5" w:semiHidden="0" w:uiPriority="64" w:unhideWhenUsed="0"/>
-    <w:lsdException w:name="Medium List 1 Accent 5" w:semiHidden="0" w:uiPriority="65" w:unhideWhenUsed="0"/>
-    <w:lsdException w:name="Medium List 2 Accent 5" w:semiHidden="0" w:uiPriority="66" w:unhideWhenUsed="0"/>
-    <w:lsdException w:name="Medium Grid 1 Accent 5" w:semiHidden="0" w:uiPriority="67" w:unhideWhenUsed="0"/>
-    <w:lsdException w:name="Medium Grid 2 Accent 5" w:semiHidden="0" w:uiPriority="68" w:unhideWhenUsed="0"/>
-    <w:lsdException w:name="Medium Grid 3 Accent 5" w:semiHidden="0" w:uiPriority="69" w:unhideWhenUsed="0"/>
-    <w:lsdException w:name="Dark List Accent 5" w:semiHidden="0" w:uiPriority="70" w:unhideWhenUsed="0"/>
-    <w:lsdException w:name="Colorful Shading Accent 5" w:semiHidden="0" w:uiPriority="71" w:unhideWhenUsed="0"/>
-    <w:lsdException w:name="Colorful List Accent 5" w:semiHidden="0" w:uiPriority="72" w:unhideWhenUsed="0"/>
-    <w:lsdException w:name="Colorful Grid Accent 5" w:semiHidden="0" w:uiPriority="73" w:unhideWhenUsed="0"/>
-    <w:lsdException w:name="Light Shading Accent 6" w:semiHidden="0" w:uiPriority="60" w:unhideWhenUsed="0"/>
-    <w:lsdException w:name="Light List Accent 6" w:semiHidden="0" w:uiPriority="61" w:unhideWhenUsed="0"/>
-    <w:lsdException w:name="Light Grid Accent 6" w:semiHidden="0" w:uiPriority="62" w:unhideWhenUsed="0"/>
-    <w:lsdException w:name="Medium Shading 1 Accent 6" w:semiHidden="0" w:uiPriority="63" w:unhideWhenUsed="0"/>
-    <w:lsdException w:name="Medium Shading 2 Accent 6" w:semiHidden="0" w:uiPriority="64" w:unhideWhenUsed="0"/>
-    <w:lsdException w:name="Medium List 1 Accent 6" w:semiHidden="0" w:uiPriority="65" w:unhideWhenUsed="0"/>
-    <w:lsdException w:name="Medium List 2 Accent 6" w:semiHidden="0" w:uiPriority="66" w:unhideWhenUsed="0"/>
-    <w:lsdException w:name="Medium Grid 1 Accent 6" w:semiHidden="0" w:uiPriority="67" w:unhideWhenUsed="0"/>
-    <w:lsdException w:name="Medium Grid 2 Accent 6" w:semiHidden="0" w:uiPriority="68" w:unhideWhenUsed="0"/>
-    <w:lsdException w:name="Medium Grid 3 Accent 6" w:semiHidden="0" w:uiPriority="69" w:unhideWhenUsed="0"/>
-    <w:lsdException w:name="Dark List Accent 6" w:semiHidden="0" w:uiPriority="70" w:unhideWhenUsed="0"/>
-    <w:lsdException w:name="Colorful Shading Accent 6" w:semiHidden="0" w:uiPriority="71" w:unhideWhenUsed="0"/>
-    <w:lsdException w:name="Colorful List Accent 6" w:semiHidden="0" w:uiPriority="72" w:unhideWhenUsed="0"/>
-    <w:lsdException w:name="Colorful Grid Accent 6" w:semiHidden="0" w:uiPriority="73" w:unhideWhenUsed="0"/>
-    <w:lsdException w:name="Subtle Emphasis" w:semiHidden="0" w:uiPriority="19" w:unhideWhenUsed="0" w:qFormat="1"/>
-    <w:lsdException w:name="Intense Emphasis" w:semiHidden="0" w:uiPriority="21" w:unhideWhenUsed="0" w:qFormat="1"/>
-    <w:lsdException w:name="Subtle Reference" w:semiHidden="0" w:uiPriority="31" w:unhideWhenUsed="0" w:qFormat="1"/>
-    <w:lsdException w:name="Intense Reference" w:semiHidden="0" w:uiPriority="32" w:unhideWhenUsed="0" w:qFormat="1"/>
-    <w:lsdException w:name="Book Title" w:semiHidden="0" w:uiPriority="33" w:unhideWhenUsed="0" w:qFormat="1"/>
-    <w:lsdException w:name="Bibliography" w:uiPriority="37"/>
-    <w:lsdException w:name="TOC Heading" w:uiPriority="39" w:qFormat="1"/>
+  <w:latentStyles w:defLockedState="0" w:defUIPriority="99" w:defSemiHidden="0" w:defUnhideWhenUsed="0" w:defQFormat="0" w:count="371">
+    <w:lsdException w:name="Normal" w:uiPriority="0" w:qFormat="1"/>
+    <w:lsdException w:name="heading 1" w:uiPriority="0" w:qFormat="1"/>
+    <w:lsdException w:name="heading 2" w:semiHidden="1" w:uiPriority="0" w:unhideWhenUsed="1" w:qFormat="1"/>
+    <w:lsdException w:name="heading 3" w:semiHidden="1" w:uiPriority="9" w:unhideWhenUsed="1" w:qFormat="1"/>
+    <w:lsdException w:name="heading 4" w:semiHidden="1" w:uiPriority="9" w:unhideWhenUsed="1" w:qFormat="1"/>
+    <w:lsdException w:name="heading 5" w:semiHidden="1" w:uiPriority="9" w:unhideWhenUsed="1" w:qFormat="1"/>
+    <w:lsdException w:name="heading 6" w:semiHidden="1" w:uiPriority="9" w:unhideWhenUsed="1" w:qFormat="1"/>
+    <w:lsdException w:name="heading 7" w:semiHidden="1" w:uiPriority="9" w:unhideWhenUsed="1" w:qFormat="1"/>
+    <w:lsdException w:name="heading 8" w:semiHidden="1" w:uiPriority="9" w:unhideWhenUsed="1" w:qFormat="1"/>
+    <w:lsdException w:name="heading 9" w:semiHidden="1" w:uiPriority="9" w:unhideWhenUsed="1" w:qFormat="1"/>
+    <w:lsdException w:name="index 1" w:semiHidden="1" w:unhideWhenUsed="1"/>
+    <w:lsdException w:name="index 2" w:semiHidden="1" w:unhideWhenUsed="1"/>
+    <w:lsdException w:name="index 3" w:semiHidden="1" w:unhideWhenUsed="1"/>
+    <w:lsdException w:name="index 4" w:semiHidden="1" w:unhideWhenUsed="1"/>
+    <w:lsdException w:name="index 5" w:semiHidden="1" w:unhideWhenUsed="1"/>
+    <w:lsdException w:name="index 6" w:semiHidden="1" w:unhideWhenUsed="1"/>
+    <w:lsdException w:name="index 7" w:semiHidden="1" w:unhideWhenUsed="1"/>
+    <w:lsdException w:name="index 8" w:semiHidden="1" w:unhideWhenUsed="1"/>
+    <w:lsdException w:name="index 9" w:semiHidden="1" w:unhideWhenUsed="1"/>
+    <w:lsdException w:name="toc 1" w:semiHidden="1" w:uiPriority="39" w:unhideWhenUsed="1"/>
+    <w:lsdException w:name="toc 2" w:semiHidden="1" w:uiPriority="39" w:unhideWhenUsed="1"/>
+    <w:lsdException w:name="toc 3" w:semiHidden="1" w:uiPriority="39" w:unhideWhenUsed="1"/>
+    <w:lsdException w:name="toc 4" w:semiHidden="1" w:uiPriority="39" w:unhideWhenUsed="1"/>
+    <w:lsdException w:name="toc 5" w:semiHidden="1" w:uiPriority="39" w:unhideWhenUsed="1"/>
+    <w:lsdException w:name="toc 6" w:semiHidden="1" w:uiPriority="39" w:unhideWhenUsed="1"/>
+    <w:lsdException w:name="toc 7" w:semiHidden="1" w:uiPriority="39" w:unhideWhenUsed="1"/>
+    <w:lsdException w:name="toc 8" w:semiHidden="1" w:uiPriority="39" w:unhideWhenUsed="1"/>
+    <w:lsdException w:name="toc 9" w:semiHidden="1" w:uiPriority="39" w:unhideWhenUsed="1"/>
+    <w:lsdException w:name="Normal Indent" w:semiHidden="1" w:unhideWhenUsed="1"/>
+    <w:lsdException w:name="footnote text" w:semiHidden="1" w:unhideWhenUsed="1"/>
+    <w:lsdException w:name="annotation text" w:semiHidden="1" w:unhideWhenUsed="1"/>
+    <w:lsdException w:name="header" w:semiHidden="1" w:unhideWhenUsed="1"/>
+    <w:lsdException w:name="footer" w:semiHidden="1" w:unhideWhenUsed="1"/>
+    <w:lsdException w:name="index heading" w:semiHidden="1" w:unhideWhenUsed="1"/>
+    <w:lsdException w:name="caption" w:semiHidden="1" w:uiPriority="35" w:unhideWhenUsed="1" w:qFormat="1"/>
+    <w:lsdException w:name="table of figures" w:semiHidden="1" w:unhideWhenUsed="1"/>
+    <w:lsdException w:name="envelope address" w:semiHidden="1" w:unhideWhenUsed="1"/>
+    <w:lsdException w:name="envelope return" w:semiHidden="1" w:unhideWhenUsed="1"/>
+    <w:lsdException w:name="footnote reference" w:semiHidden="1" w:unhideWhenUsed="1"/>
+    <w:lsdException w:name="annotation reference" w:semiHidden="1" w:unhideWhenUsed="1"/>
+    <w:lsdException w:name="line number" w:semiHidden="1" w:unhideWhenUsed="1"/>
+    <w:lsdException w:name="page number" w:semiHidden="1" w:unhideWhenUsed="1"/>
+    <w:lsdException w:name="endnote reference" w:semiHidden="1" w:unhideWhenUsed="1"/>
+    <w:lsdException w:name="endnote text" w:semiHidden="1" w:unhideWhenUsed="1"/>
+    <w:lsdException w:name="table of authorities" w:semiHidden="1" w:unhideWhenUsed="1"/>
+    <w:lsdException w:name="macro" w:semiHidden="1" w:unhideWhenUsed="1"/>
+    <w:lsdException w:name="toa heading" w:semiHidden="1" w:unhideWhenUsed="1"/>
+    <w:lsdException w:name="List" w:semiHidden="1" w:unhideWhenUsed="1"/>
+    <w:lsdException w:name="List Bullet" w:semiHidden="1" w:unhideWhenUsed="1"/>
+    <w:lsdException w:name="List Number" w:semiHidden="1" w:unhideWhenUsed="1"/>
+    <w:lsdException w:name="List 2" w:semiHidden="1" w:unhideWhenUsed="1"/>
+    <w:lsdException w:name="List 3" w:semiHidden="1" w:unhideWhenUsed="1"/>
+    <w:lsdException w:name="List 4" w:semiHidden="1" w:unhideWhenUsed="1"/>
+    <w:lsdException w:name="List 5" w:semiHidden="1" w:unhideWhenUsed="1"/>
+    <w:lsdException w:name="List Bullet 2" w:semiHidden="1" w:unhideWhenUsed="1"/>
+    <w:lsdException w:name="List Bullet 3" w:semiHidden="1" w:unhideWhenUsed="1"/>
+    <w:lsdException w:name="List Bullet 4" w:semiHidden="1" w:unhideWhenUsed="1"/>
+    <w:lsdException w:name="List Bullet 5" w:semiHidden="1" w:unhideWhenUsed="1"/>
+    <w:lsdException w:name="List Number 2" w:semiHidden="1" w:unhideWhenUsed="1"/>
+    <w:lsdException w:name="List Number 3" w:semiHidden="1" w:unhideWhenUsed="1"/>
+    <w:lsdException w:name="List Number 4" w:semiHidden="1" w:unhideWhenUsed="1"/>
+    <w:lsdException w:name="List Number 5" w:semiHidden="1" w:unhideWhenUsed="1"/>
+    <w:lsdException w:name="Title" w:uiPriority="10" w:qFormat="1"/>
+    <w:lsdException w:name="Closing" w:semiHidden="1" w:unhideWhenUsed="1"/>
+    <w:lsdException w:name="Signature" w:semiHidden="1" w:unhideWhenUsed="1"/>
+    <w:lsdException w:name="Default Paragraph Font" w:semiHidden="1" w:uiPriority="1" w:unhideWhenUsed="1"/>
+    <w:lsdException w:name="Body Text" w:semiHidden="1" w:unhideWhenUsed="1"/>
+    <w:lsdException w:name="Body Text Indent" w:semiHidden="1" w:unhideWhenUsed="1"/>
+    <w:lsdException w:name="List Continue" w:semiHidden="1" w:unhideWhenUsed="1"/>
+    <w:lsdException w:name="List Continue 2" w:semiHidden="1" w:unhideWhenUsed="1"/>
+    <w:lsdException w:name="List Continue 3" w:semiHidden="1" w:unhideWhenUsed="1"/>
+    <w:lsdException w:name="List Continue 4" w:semiHidden="1" w:unhideWhenUsed="1"/>
+    <w:lsdException w:name="List Continue 5" w:semiHidden="1" w:unhideWhenUsed="1"/>
+    <w:lsdException w:name="Message Header" w:semiHidden="1" w:unhideWhenUsed="1"/>
+    <w:lsdException w:name="Subtitle" w:uiPriority="11" w:qFormat="1"/>
+    <w:lsdException w:name="Salutation" w:semiHidden="1" w:unhideWhenUsed="1"/>
+    <w:lsdException w:name="Date" w:semiHidden="1" w:unhideWhenUsed="1"/>
+    <w:lsdException w:name="Body Text First Indent" w:semiHidden="1" w:unhideWhenUsed="1"/>
+    <w:lsdException w:name="Body Text First Indent 2" w:semiHidden="1" w:unhideWhenUsed="1"/>
+    <w:lsdException w:name="Note Heading" w:semiHidden="1" w:unhideWhenUsed="1"/>
+    <w:lsdException w:name="Body Text 2" w:semiHidden="1" w:unhideWhenUsed="1"/>
+    <w:lsdException w:name="Body Text 3" w:semiHidden="1" w:unhideWhenUsed="1"/>
+    <w:lsdException w:name="Body Text Indent 2" w:semiHidden="1" w:unhideWhenUsed="1"/>
+    <w:lsdException w:name="Body Text Indent 3" w:semiHidden="1" w:unhideWhenUsed="1"/>
+    <w:lsdException w:name="Block Text" w:semiHidden="1" w:unhideWhenUsed="1"/>
+    <w:lsdException w:name="Hyperlink" w:semiHidden="1" w:unhideWhenUsed="1"/>
+    <w:lsdException w:name="FollowedHyperlink" w:semiHidden="1" w:unhideWhenUsed="1"/>
+    <w:lsdException w:name="Strong" w:uiPriority="22" w:qFormat="1"/>
+    <w:lsdException w:name="Emphasis" w:uiPriority="20" w:qFormat="1"/>
+    <w:lsdException w:name="Document Map" w:semiHidden="1" w:unhideWhenUsed="1"/>
+    <w:lsdException w:name="Plain Text" w:semiHidden="1" w:unhideWhenUsed="1"/>
+    <w:lsdException w:name="E-mail Signature" w:semiHidden="1" w:unhideWhenUsed="1"/>
+    <w:lsdException w:name="HTML Top of Form" w:semiHidden="1" w:unhideWhenUsed="1"/>
+    <w:lsdException w:name="HTML Bottom of Form" w:semiHidden="1" w:unhideWhenUsed="1"/>
+    <w:lsdException w:name="Normal (Web)" w:semiHidden="1" w:unhideWhenUsed="1"/>
+    <w:lsdException w:name="HTML Acronym" w:semiHidden="1" w:unhideWhenUsed="1"/>
+    <w:lsdException w:name="HTML Address" w:semiHidden="1" w:unhideWhenUsed="1"/>
+    <w:lsdException w:name="HTML Cite" w:semiHidden="1" w:unhideWhenUsed="1"/>
+    <w:lsdException w:name="HTML Code" w:semiHidden="1" w:unhideWhenUsed="1"/>
+    <w:lsdException w:name="HTML Definition" w:semiHidden="1" w:unhideWhenUsed="1"/>
+    <w:lsdException w:name="HTML Keyboard" w:semiHidden="1" w:unhideWhenUsed="1"/>
+    <w:lsdException w:name="HTML Preformatted" w:semiHidden="1" w:unhideWhenUsed="1"/>
+    <w:lsdException w:name="HTML Sample" w:semiHidden="1" w:unhideWhenUsed="1"/>
+    <w:lsdException w:name="HTML Typewriter" w:semiHidden="1" w:unhideWhenUsed="1"/>
+    <w:lsdException w:name="HTML Variable" w:semiHidden="1" w:unhideWhenUsed="1"/>
+    <w:lsdException w:name="Normal Table" w:semiHidden="1" w:unhideWhenUsed="1"/>
+    <w:lsdException w:name="annotation subject" w:semiHidden="1" w:unhideWhenUsed="1"/>
+    <w:lsdException w:name="No List" w:semiHidden="1" w:unhideWhenUsed="1"/>
+    <w:lsdException w:name="Outline List 1" w:semiHidden="1" w:unhideWhenUsed="1"/>
+    <w:lsdException w:name="Outline List 2" w:semiHidden="1" w:unhideWhenUsed="1"/>
+    <w:lsdException w:name="Outline List 3" w:semiHidden="1" w:unhideWhenUsed="1"/>
+    <w:lsdException w:name="Table Simple 1" w:semiHidden="1" w:unhideWhenUsed="1"/>
+    <w:lsdException w:name="Table Simple 2" w:semiHidden="1" w:unhideWhenUsed="1"/>
+    <w:lsdException w:name="Table Simple 3" w:semiHidden="1" w:unhideWhenUsed="1"/>
+    <w:lsdException w:name="Table Classic 1" w:semiHidden="1" w:unhideWhenUsed="1"/>
+    <w:lsdException w:name="Table Classic 2" w:semiHidden="1" w:unhideWhenUsed="1"/>
+    <w:lsdException w:name="Table Classic 3" w:semiHidden="1" w:unhideWhenUsed="1"/>
+    <w:lsdException w:name="Table Classic 4" w:semiHidden="1" w:unhideWhenUsed="1"/>
+    <w:lsdException w:name="Table Colorful 1" w:semiHidden="1" w:unhideWhenUsed="1"/>
+    <w:lsdException w:name="Table Colorful 2" w:semiHidden="1" w:unhideWhenUsed="1"/>
+    <w:lsdException w:name="Table Colorful 3" w:semiHidden="1" w:unhideWhenUsed="1"/>
+    <w:lsdException w:name="Table Columns 1" w:semiHidden="1" w:unhideWhenUsed="1"/>
+    <w:lsdException w:name="Table Columns 2" w:semiHidden="1" w:unhideWhenUsed="1"/>
+    <w:lsdException w:name="Table Columns 3" w:semiHidden="1" w:unhideWhenUsed="1"/>
+    <w:lsdException w:name="Table Columns 4" w:semiHidden="1" w:unhideWhenUsed="1"/>
+    <w:lsdException w:name="Table Columns 5" w:semiHidden="1" w:unhideWhenUsed="1"/>
+    <w:lsdException w:name="Table Grid 1" w:semiHidden="1" w:unhideWhenUsed="1"/>
+    <w:lsdException w:name="Table Grid 2" w:semiHidden="1" w:unhideWhenUsed="1"/>
+    <w:lsdException w:name="Table Grid 3" w:semiHidden="1" w:unhideWhenUsed="1"/>
+    <w:lsdException w:name="Table Grid 4" w:semiHidden="1" w:unhideWhenUsed="1"/>
+    <w:lsdException w:name="Table Grid 5" w:semiHidden="1" w:unhideWhenUsed="1"/>
+    <w:lsdException w:name="Table Grid 6" w:semiHidden="1" w:unhideWhenUsed="1"/>
+    <w:lsdException w:name="Table Grid 7" w:semiHidden="1" w:unhideWhenUsed="1"/>
+    <w:lsdException w:name="Table Grid 8" w:semiHidden="1" w:unhideWhenUsed="1"/>
+    <w:lsdException w:name="Table List 1" w:semiHidden="1" w:unhideWhenUsed="1"/>
+    <w:lsdException w:name="Table List 2" w:semiHidden="1" w:unhideWhenUsed="1"/>
+    <w:lsdException w:name="Table List 3" w:semiHidden="1" w:unhideWhenUsed="1"/>
+    <w:lsdException w:name="Table List 4" w:semiHidden="1" w:unhideWhenUsed="1"/>
+    <w:lsdException w:name="Table List 5" w:semiHidden="1" w:unhideWhenUsed="1"/>
+    <w:lsdException w:name="Table List 6" w:semiHidden="1" w:unhideWhenUsed="1"/>
+    <w:lsdException w:name="Table List 7" w:semiHidden="1" w:unhideWhenUsed="1"/>
+    <w:lsdException w:name="Table List 8" w:semiHidden="1" w:unhideWhenUsed="1"/>
+    <w:lsdException w:name="Table 3D effects 1" w:semiHidden="1" w:unhideWhenUsed="1"/>
+    <w:lsdException w:name="Table 3D effects 2" w:semiHidden="1" w:unhideWhenUsed="1"/>
+    <w:lsdException w:name="Table 3D effects 3" w:semiHidden="1" w:unhideWhenUsed="1"/>
+    <w:lsdException w:name="Table Contemporary" w:semiHidden="1" w:unhideWhenUsed="1"/>
+    <w:lsdException w:name="Table Elegant" w:semiHidden="1" w:unhideWhenUsed="1"/>
+    <w:lsdException w:name="Table Professional" w:semiHidden="1" w:unhideWhenUsed="1"/>
+    <w:lsdException w:name="Table Subtle 1" w:semiHidden="1" w:unhideWhenUsed="1"/>
+    <w:lsdException w:name="Table Subtle 2" w:semiHidden="1" w:unhideWhenUsed="1"/>
+    <w:lsdException w:name="Table Web 1" w:semiHidden="1" w:unhideWhenUsed="1"/>
+    <w:lsdException w:name="Table Web 2" w:semiHidden="1" w:unhideWhenUsed="1"/>
+    <w:lsdException w:name="Table Web 3" w:semiHidden="1" w:unhideWhenUsed="1"/>
+    <w:lsdException w:name="Balloon Text" w:semiHidden="1" w:unhideWhenUsed="1"/>
+    <w:lsdException w:name="Table Grid" w:uiPriority="39"/>
+    <w:lsdException w:name="Table Theme" w:semiHidden="1" w:unhideWhenUsed="1"/>
+    <w:lsdException w:name="Placeholder Text" w:semiHidden="1"/>
+    <w:lsdException w:name="No Spacing" w:uiPriority="1" w:qFormat="1"/>
+    <w:lsdException w:name="Light Shading" w:uiPriority="60"/>
+    <w:lsdException w:name="Light List" w:uiPriority="61"/>
+    <w:lsdException w:name="Light Grid" w:uiPriority="62"/>
+    <w:lsdException w:name="Medium Shading 1" w:uiPriority="63"/>
+    <w:lsdException w:name="Medium Shading 2" w:uiPriority="64"/>
+    <w:lsdException w:name="Medium List 1" w:uiPriority="65"/>
+    <w:lsdException w:name="Medium List 2" w:uiPriority="66"/>
+    <w:lsdException w:name="Medium Grid 1" w:uiPriority="67"/>
+    <w:lsdException w:name="Medium Grid 2" w:uiPriority="68"/>
+    <w:lsdException w:name="Medium Grid 3" w:uiPriority="69"/>
+    <w:lsdException w:name="Dark List" w:uiPriority="70"/>
+    <w:lsdException w:name="Colorful Shading" w:uiPriority="71"/>
+    <w:lsdException w:name="Colorful List" w:uiPriority="72"/>
+    <w:lsdException w:name="Colorful Grid" w:uiPriority="73"/>
+    <w:lsdException w:name="Light Shading Accent 1" w:uiPriority="60"/>
+    <w:lsdException w:name="Light List Accent 1" w:uiPriority="61"/>
+    <w:lsdException w:name="Light Grid Accent 1" w:uiPriority="62"/>
+    <w:lsdException w:name="Medium Shading 1 Accent 1" w:uiPriority="63"/>
+    <w:lsdException w:name="Medium Shading 2 Accent 1" w:uiPriority="64"/>
+    <w:lsdException w:name="Medium List 1 Accent 1" w:uiPriority="65"/>
+    <w:lsdException w:name="Revision" w:semiHidden="1"/>
+    <w:lsdException w:name="List Paragraph" w:uiPriority="34" w:qFormat="1"/>
+    <w:lsdException w:name="Quote" w:uiPriority="29" w:qFormat="1"/>
+    <w:lsdException w:name="Intense Quote" w:uiPriority="30" w:qFormat="1"/>
+    <w:lsdException w:name="Medium List 2 Accent 1" w:uiPriority="66"/>
+    <w:lsdException w:name="Medium Grid 1 Accent 1" w:uiPriority="67"/>
+    <w:lsdException w:name="Medium Grid 2 Accent 1" w:uiPriority="68"/>
+    <w:lsdException w:name="Medium Grid 3 Accent 1" w:uiPriority="69"/>
+    <w:lsdException w:name="Dark List Accent 1" w:uiPriority="70"/>
+    <w:lsdException w:name="Colorful Shading Accent 1" w:uiPriority="71"/>
+    <w:lsdException w:name="Colorful List Accent 1" w:uiPriority="72"/>
+    <w:lsdException w:name="Colorful Grid Accent 1" w:uiPriority="73"/>
+    <w:lsdException w:name="Light Shading Accent 2" w:uiPriority="60"/>
+    <w:lsdException w:name="Light List Accent 2" w:uiPriority="61"/>
+    <w:lsdException w:name="Light Grid Accent 2" w:uiPriority="62"/>
+    <w:lsdException w:name="Medium Shading 1 Accent 2" w:uiPriority="63"/>
+    <w:lsdException w:name="Medium Shading 2 Accent 2" w:uiPriority="64"/>
+    <w:lsdException w:name="Medium List 1 Accent 2" w:uiPriority="65"/>
+    <w:lsdException w:name="Medium List 2 Accent 2" w:uiPriority="66"/>
+    <w:lsdException w:name="Medium Grid 1 Accent 2" w:uiPriority="67"/>
+    <w:lsdException w:name="Medium Grid 2 Accent 2" w:uiPriority="68"/>
+    <w:lsdException w:name="Medium Grid 3 Accent 2" w:uiPriority="69"/>
+    <w:lsdException w:name="Dark List Accent 2" w:uiPriority="70"/>
+    <w:lsdException w:name="Colorful Shading Accent 2" w:uiPriority="71"/>
+    <w:lsdException w:name="Colorful List Accent 2" w:uiPriority="72"/>
+    <w:lsdException w:name="Colorful Grid Accent 2" w:uiPriority="73"/>
+    <w:lsdException w:name="Light Shading Accent 3" w:uiPriority="60"/>
+    <w:lsdException w:name="Light List Accent 3" w:uiPriority="61"/>
+    <w:lsdException w:name="Light Grid Accent 3" w:uiPriority="62"/>
+    <w:lsdException w:name="Medium Shading 1 Accent 3" w:uiPriority="63"/>
+    <w:lsdException w:name="Medium Shading 2 Accent 3" w:uiPriority="64"/>
+    <w:lsdException w:name="Medium List 1 Accent 3" w:uiPriority="65"/>
+    <w:lsdException w:name="Medium List 2 Accent 3" w:uiPriority="66"/>
+    <w:lsdException w:name="Medium Grid 1 Accent 3" w:uiPriority="67"/>
+    <w:lsdException w:name="Medium Grid 2 Accent 3" w:uiPriority="68"/>
+    <w:lsdException w:name="Medium Grid 3 Accent 3" w:uiPriority="69"/>
+    <w:lsdException w:name="Dark List Accent 3" w:uiPriority="70"/>
+    <w:lsdException w:name="Colorful Shading Accent 3" w:uiPriority="71"/>
+    <w:lsdException w:name="Colorful List Accent 3" w:uiPriority="72"/>
+    <w:lsdException w:name="Colorful Grid Accent 3" w:uiPriority="73"/>
+    <w:lsdException w:name="Light Shading Accent 4" w:uiPriority="60"/>
+    <w:lsdException w:name="Light List Accent 4" w:uiPriority="61"/>
+    <w:lsdException w:name="Light Grid Accent 4" w:uiPriority="62"/>
+    <w:lsdException w:name="Medium Shading 1 Accent 4" w:uiPriority="63"/>
+    <w:lsdException w:name="Medium Shading 2 Accent 4" w:uiPriority="64"/>
+    <w:lsdException w:name="Medium List 1 Accent 4" w:uiPriority="65"/>
+    <w:lsdException w:name="Medium List 2 Accent 4" w:uiPriority="66"/>
+    <w:lsdException w:name="Medium Grid 1 Accent 4" w:uiPriority="67"/>
+    <w:lsdException w:name="Medium Grid 2 Accent 4" w:uiPriority="68"/>
+    <w:lsdException w:name="Medium Grid 3 Accent 4" w:uiPriority="69"/>
+    <w:lsdException w:name="Dark List Accent 4" w:uiPriority="70"/>
+    <w:lsdException w:name="Colorful Shading Accent 4" w:uiPriority="71"/>
+    <w:lsdException w:name="Colorful List Accent 4" w:uiPriority="72"/>
+    <w:lsdException w:name="Colorful Grid Accent 4" w:uiPriority="73"/>
+    <w:lsdException w:name="Light Shading Accent 5" w:uiPriority="60"/>
+    <w:lsdException w:name="Light List Accent 5" w:uiPriority="61"/>
+    <w:lsdException w:name="Light Grid Accent 5" w:uiPriority="62"/>
+    <w:lsdException w:name="Medium Shading 1 Accent 5" w:uiPriority="63"/>
+    <w:lsdException w:name="Medium Shading 2 Accent 5" w:uiPriority="64"/>
+    <w:lsdException w:name="Medium List 1 Accent 5" w:uiPriority="65"/>
+    <w:lsdException w:name="Medium List 2 Accent 5" w:uiPriority="66"/>
+    <w:lsdException w:name="Medium Grid 1 Accent 5" w:uiPriority="67"/>
+    <w:lsdException w:name="Medium Grid 2 Accent 5" w:uiPriority="68"/>
+    <w:lsdException w:name="Medium Grid 3 Accent 5" w:uiPriority="69"/>
+    <w:lsdException w:name="Dark List Accent 5" w:uiPriority="70"/>
+    <w:lsdException w:name="Colorful Shading Accent 5" w:uiPriority="71"/>
+    <w:lsdException w:name="Colorful List Accent 5" w:uiPriority="72"/>
+    <w:lsdException w:name="Colorful Grid Accent 5" w:uiPriority="73"/>
+    <w:lsdException w:name="Light Shading Accent 6" w:uiPriority="60"/>
+    <w:lsdException w:name="Light List Accent 6" w:uiPriority="61"/>
+    <w:lsdException w:name="Light Grid Accent 6" w:uiPriority="62"/>
+    <w:lsdException w:name="Medium Shading 1 Accent 6" w:uiPriority="63"/>
+    <w:lsdException w:name="Medium Shading 2 Accent 6" w:uiPriority="64"/>
+    <w:lsdException w:name="Medium List 1 Accent 6" w:uiPriority="65"/>
+    <w:lsdException w:name="Medium List 2 Accent 6" w:uiPriority="66"/>
+    <w:lsdException w:name="Medium Grid 1 Accent 6" w:uiPriority="67"/>
+    <w:lsdException w:name="Medium Grid 2 Accent 6" w:uiPriority="68"/>
+    <w:lsdException w:name="Medium Grid 3 Accent 6" w:uiPriority="69"/>
+    <w:lsdException w:name="Dark List Accent 6" w:uiPriority="70"/>
+    <w:lsdException w:name="Colorful Shading Accent 6" w:uiPriority="71"/>
+    <w:lsdException w:name="Colorful List Accent 6" w:uiPriority="72"/>
+    <w:lsdException w:name="Colorful Grid Accent 6" w:uiPriority="73"/>
+    <w:lsdException w:name="Subtle Emphasis" w:uiPriority="19" w:qFormat="1"/>
+    <w:lsdException w:name="Intense Emphasis" w:uiPriority="21" w:qFormat="1"/>
+    <w:lsdException w:name="Subtle Reference" w:uiPriority="31" w:qFormat="1"/>
+    <w:lsdException w:name="Intense Reference" w:uiPriority="32" w:qFormat="1"/>
+    <w:lsdException w:name="Book Title" w:uiPriority="33" w:qFormat="1"/>
+    <w:lsdException w:name="Bibliography" w:semiHidden="1" w:uiPriority="37" w:unhideWhenUsed="1"/>
+    <w:lsdException w:name="TOC Heading" w:semiHidden="1" w:uiPriority="39" w:unhideWhenUsed="1" w:qFormat="1"/>
+    <w:lsdException w:name="Plain Table 1" w:uiPriority="41"/>
+    <w:lsdException w:name="Plain Table 2" w:uiPriority="42"/>
+    <w:lsdException w:name="Plain Table 3" w:uiPriority="43"/>
+    <w:lsdException w:name="Plain Table 4" w:uiPriority="44"/>
+    <w:lsdException w:name="Plain Table 5" w:uiPriority="45"/>
+    <w:lsdException w:name="Grid Table Light" w:uiPriority="40"/>
+    <w:lsdException w:name="Grid Table 1 Light" w:uiPriority="46"/>
+    <w:lsdException w:name="Grid Table 2" w:uiPriority="47"/>
+    <w:lsdException w:name="Grid Table 3" w:uiPriority="48"/>
+    <w:lsdException w:name="Grid Table 4" w:uiPriority="49"/>
+    <w:lsdException w:name="Grid Table 5 Dark" w:uiPriority="50"/>
+    <w:lsdException w:name="Grid Table 6 Colorful" w:uiPriority="51"/>
+    <w:lsdException w:name="Grid Table 7 Colorful" w:uiPriority="52"/>
+    <w:lsdException w:name="Grid Table 1 Light Accent 1" w:uiPriority="46"/>
+    <w:lsdException w:name="Grid Table 2 Accent 1" w:uiPriority="47"/>
+    <w:lsdException w:name="Grid Table 3 Accent 1" w:uiPriority="48"/>
+    <w:lsdException w:name="Grid Table 4 Accent 1" w:uiPriority="49"/>
+    <w:lsdException w:name="Grid Table 5 Dark Accent 1" w:uiPriority="50"/>
+    <w:lsdException w:name="Grid Table 6 Colorful Accent 1" w:uiPriority="51"/>
+    <w:lsdException w:name="Grid Table 7 Colorful Accent 1" w:uiPriority="52"/>
+    <w:lsdException w:name="Grid Table 1 Light Accent 2" w:uiPriority="46"/>
+    <w:lsdException w:name="Grid Table 2 Accent 2" w:uiPriority="47"/>
+    <w:lsdException w:name="Grid Table 3 Accent 2" w:uiPriority="48"/>
+    <w:lsdException w:name="Grid Table 4 Accent 2" w:uiPriority="49"/>
+    <w:lsdException w:name="Grid Table 5 Dark Accent 2" w:uiPriority="50"/>
+    <w:lsdException w:name="Grid Table 6 Colorful Accent 2" w:uiPriority="51"/>
+    <w:lsdException w:name="Grid Table 7 Colorful Accent 2" w:uiPriority="52"/>
+    <w:lsdException w:name="Grid Table 1 Light Accent 3" w:uiPriority="46"/>
+    <w:lsdException w:name="Grid Table 2 Accent 3" w:uiPriority="47"/>
+    <w:lsdException w:name="Grid Table 3 Accent 3" w:uiPriority="48"/>
+    <w:lsdException w:name="Grid Table 4 Accent 3" w:uiPriority="49"/>
+    <w:lsdException w:name="Grid Table 5 Dark Accent 3" w:uiPriority="50"/>
+    <w:lsdException w:name="Grid Table 6 Colorful Accent 3" w:uiPriority="51"/>
+    <w:lsdException w:name="Grid Table 7 Colorful Accent 3" w:uiPriority="52"/>
+    <w:lsdException w:name="Grid Table 1 Light Accent 4" w:uiPriority="46"/>
+    <w:lsdException w:name="Grid Table 2 Accent 4" w:uiPriority="47"/>
+    <w:lsdException w:name="Grid Table 3 Accent 4" w:uiPriority="48"/>
+    <w:lsdException w:name="Grid Table 4 Accent 4" w:uiPriority="49"/>
+    <w:lsdException w:name="Grid Table 5 Dark Accent 4" w:uiPriority="50"/>
+    <w:lsdException w:name="Grid Table 6 Colorful Accent 4" w:uiPriority="51"/>
+    <w:lsdException w:name="Grid Table 7 Colorful Accent 4" w:uiPriority="52"/>
+    <w:lsdException w:name="Grid Table 1 Light Accent 5" w:uiPriority="46"/>
+    <w:lsdException w:name="Grid Table 2 Accent 5" w:uiPriority="47"/>
+    <w:lsdException w:name="Grid Table 3 Accent 5" w:uiPriority="48"/>
+    <w:lsdException w:name="Grid Table 4 Accent 5" w:uiPriority="49"/>
+    <w:lsdException w:name="Grid Table 5 Dark Accent 5" w:uiPriority="50"/>
+    <w:lsdException w:name="Grid Table 6 Colorful Accent 5" w:uiPriority="51"/>
+    <w:lsdException w:name="Grid Table 7 Colorful Accent 5" w:uiPriority="52"/>
+    <w:lsdException w:name="Grid Table 1 Light Accent 6" w:uiPriority="46"/>
+    <w:lsdException w:name="Grid Table 2 Accent 6" w:uiPriority="47"/>
+    <w:lsdException w:name="Grid Table 3 Accent 6" w:uiPriority="48"/>
+    <w:lsdException w:name="Grid Table 4 Accent 6" w:uiPriority="49"/>
+    <w:lsdException w:name="Grid Table 5 Dark Accent 6" w:uiPriority="50"/>
+    <w:lsdException w:name="Grid Table 6 Colorful Accent 6" w:uiPriority="51"/>
+    <w:lsdException w:name="Grid Table 7 Colorful Accent 6" w:uiPriority="52"/>
+    <w:lsdException w:name="List Table 1 Light" w:uiPriority="46"/>
+    <w:lsdException w:name="List Table 2" w:uiPriority="47"/>
+    <w:lsdException w:name="List Table 3" w:uiPriority="48"/>
+    <w:lsdException w:name="List Table 4" w:uiPriority="49"/>
+    <w:lsdException w:name="List Table 5 Dark" w:uiPriority="50"/>
+    <w:lsdException w:name="List Table 6 Colorful" w:uiPriority="51"/>
+    <w:lsdException w:name="List Table 7 Colorful" w:uiPriority="52"/>
+    <w:lsdException w:name="List Table 1 Light Accent 1" w:uiPriority="46"/>
+    <w:lsdException w:name="List Table 2 Accent 1" w:uiPriority="47"/>
+    <w:lsdException w:name="List Table 3 Accent 1" w:uiPriority="48"/>
+    <w:lsdException w:name="List Table 4 Accent 1" w:uiPriority="49"/>
+    <w:lsdException w:name="List Table 5 Dark Accent 1" w:uiPriority="50"/>
+    <w:lsdException w:name="List Table 6 Colorful Accent 1" w:uiPriority="51"/>
+    <w:lsdException w:name="List Table 7 Colorful Accent 1" w:uiPriority="52"/>
+    <w:lsdException w:name="List Table 1 Light Accent 2" w:uiPriority="46"/>
+    <w:lsdException w:name="List Table 2 Accent 2" w:uiPriority="47"/>
+    <w:lsdException w:name="List Table 3 Accent 2" w:uiPriority="48"/>
+    <w:lsdException w:name="List Table 4 Accent 2" w:uiPriority="49"/>
+    <w:lsdException w:name="List Table 5 Dark Accent 2" w:uiPriority="50"/>
+    <w:lsdException w:name="List Table 6 Colorful Accent 2" w:uiPriority="51"/>
+    <w:lsdException w:name="List Table 7 Colorful Accent 2" w:uiPriority="52"/>
+    <w:lsdException w:name="List Table 1 Light Accent 3" w:uiPriority="46"/>
+    <w:lsdException w:name="List Table 2 Accent 3" w:uiPriority="47"/>
+    <w:lsdException w:name="List Table 3 Accent 3" w:uiPriority="48"/>
+    <w:lsdException w:name="List Table 4 Accent 3" w:uiPriority="49"/>
+    <w:lsdException w:name="List Table 5 Dark Accent 3" w:uiPriority="50"/>
+    <w:lsdException w:name="List Table 6 Colorful Accent 3" w:uiPriority="51"/>
+    <w:lsdException w:name="List Table 7 Colorful Accent 3" w:uiPriority="52"/>
+    <w:lsdException w:name="List Table 1 Light Accent 4" w:uiPriority="46"/>
+    <w:lsdException w:name="List Table 2 Accent 4" w:uiPriority="47"/>
+    <w:lsdException w:name="List Table 3 Accent 4" w:uiPriority="48"/>
+    <w:lsdException w:name="List Table 4 Accent 4" w:uiPriority="49"/>
+    <w:lsdException w:name="List Table 5 Dark Accent 4" w:uiPriority="50"/>
+    <w:lsdException w:name="List Table 6 Colorful Accent 4" w:uiPriority="51"/>
+    <w:lsdException w:name="List Table 7 Colorful Accent 4" w:uiPriority="52"/>
+    <w:lsdException w:name="List Table 1 Light Accent 5" w:uiPriority="46"/>
+    <w:lsdException w:name="List Table 2 Accent 5" w:uiPriority="47"/>
+    <w:lsdException w:name="List Table 3 Accent 5" w:uiPriority="48"/>
+    <w:lsdException w:name="List Table 4 Accent 5" w:uiPriority="49"/>
+    <w:lsdException w:name="List Table 5 Dark Accent 5" w:uiPriority="50"/>
+    <w:lsdException w:name="List Table 6 Colorful Accent 5" w:uiPriority="51"/>
+    <w:lsdException w:name="List Table 7 Colorful Accent 5" w:uiPriority="52"/>
+    <w:lsdException w:name="List Table 1 Light Accent 6" w:uiPriority="46"/>
+    <w:lsdException w:name="List Table 2 Accent 6" w:uiPriority="47"/>
+    <w:lsdException w:name="List Table 3 Accent 6" w:uiPriority="48"/>
+    <w:lsdException w:name="List Table 4 Accent 6" w:uiPriority="49"/>
+    <w:lsdException w:name="List Table 5 Dark Accent 6" w:uiPriority="50"/>
+    <w:lsdException w:name="List Table 6 Colorful Accent 6" w:uiPriority="51"/>
+    <w:lsdException w:name="List Table 7 Colorful Accent 6" w:uiPriority="52"/>
   </w:latentStyles>
   <w:style w:type="paragraph" w:default="1" w:styleId="Normal">
     <w:name w:val="Normal"/>
@@ -12564,6 +12291,7 @@
       <w:spacing w:after="0" w:line="240" w:lineRule="auto"/>
     </w:pPr>
     <w:tblPr>
+      <w:tblInd w:w="0" w:type="dxa"/>
       <w:tblBorders>
         <w:top w:val="single" w:sz="4" w:space="0" w:color="auto"/>
         <w:left w:val="single" w:sz="4" w:space="0" w:color="auto"/>
@@ -12572,6 +12300,12 @@
         <w:insideH w:val="single" w:sz="4" w:space="0" w:color="auto"/>
         <w:insideV w:val="single" w:sz="4" w:space="0" w:color="auto"/>
       </w:tblBorders>
+      <w:tblCellMar>
+        <w:top w:w="0" w:type="dxa"/>
+        <w:left w:w="108" w:type="dxa"/>
+        <w:bottom w:w="0" w:type="dxa"/>
+        <w:right w:w="108" w:type="dxa"/>
+      </w:tblCellMar>
     </w:tblPr>
   </w:style>
   <w:style w:type="paragraph" w:styleId="Textodebalo">
@@ -12644,368 +12378,6 @@
     <w:rPr>
       <w:rFonts w:ascii="Arial" w:eastAsia="Arial" w:hAnsi="Arial" w:cs="Arial"/>
       <w:color w:val="000000"/>
-      <w:lang w:eastAsia="pt-BR"/>
-    </w:rPr>
-  </w:style>
-</w:styles>
-</file>
-
-<file path=word/stylesWithEffects.xml><?xml version="1.0" encoding="utf-8"?>
-<w:styles xmlns:wpc="http://schemas.microsoft.com/office/word/2010/wordprocessingCanvas" xmlns:mc="http://schemas.openxmlformats.org/markup-compatibility/2006" xmlns:o="urn:schemas-microsoft-com:office:office" xmlns:r="http://schemas.openxmlformats.org/officeDocument/2006/relationships" xmlns:m="http://schemas.openxmlformats.org/officeDocument/2006/math" xmlns:v="urn:schemas-microsoft-com:vml" xmlns:wp14="http://schemas.microsoft.com/office/word/2010/wordprocessingDrawing" xmlns:wp="http://schemas.openxmlformats.org/drawingml/2006/wordprocessingDrawing" xmlns:w10="urn:schemas-microsoft-com:office:word" xmlns:w="http://schemas.openxmlformats.org/wordprocessingml/2006/main" xmlns:w14="http://schemas.microsoft.com/office/word/2010/wordml" xmlns:wpg="http://schemas.microsoft.com/office/word/2010/wordprocessingGroup" xmlns:wpi="http://schemas.microsoft.com/office/word/2010/wordprocessingInk" xmlns:wne="http://schemas.microsoft.com/office/word/2006/wordml" xmlns:wps="http://schemas.microsoft.com/office/word/2010/wordprocessingShape" mc:Ignorable="w14 wp14">
-  <w:docDefaults>
-    <w:rPrDefault>
-      <w:rPr>
-        <w:rFonts w:asciiTheme="minorHAnsi" w:eastAsiaTheme="minorHAnsi" w:hAnsiTheme="minorHAnsi" w:cstheme="minorBidi"/>
-        <w:sz w:val="22"/>
-        <w:szCs w:val="22"/>
-        <w:lang w:val="pt-BR" w:eastAsia="en-US" w:bidi="ar-SA"/>
-      </w:rPr>
-    </w:rPrDefault>
-    <w:pPrDefault>
-      <w:pPr>
-        <w:spacing w:after="160" w:line="259" w:lineRule="auto"/>
-      </w:pPr>
-    </w:pPrDefault>
-  </w:docDefaults>
-  <w:latentStyles w:defLockedState="0" w:defUIPriority="99" w:defSemiHidden="1" w:defUnhideWhenUsed="1" w:defQFormat="0" w:count="267">
-    <w:lsdException w:name="Normal" w:semiHidden="0" w:uiPriority="0" w:unhideWhenUsed="0" w:qFormat="1"/>
-    <w:lsdException w:name="heading 1" w:semiHidden="0" w:uiPriority="0" w:unhideWhenUsed="0" w:qFormat="1"/>
-    <w:lsdException w:name="heading 2" w:uiPriority="0" w:qFormat="1"/>
-    <w:lsdException w:name="heading 3" w:uiPriority="9" w:qFormat="1"/>
-    <w:lsdException w:name="heading 4" w:uiPriority="9" w:qFormat="1"/>
-    <w:lsdException w:name="heading 5" w:uiPriority="9" w:qFormat="1"/>
-    <w:lsdException w:name="heading 6" w:uiPriority="9" w:qFormat="1"/>
-    <w:lsdException w:name="heading 7" w:uiPriority="9" w:qFormat="1"/>
-    <w:lsdException w:name="heading 8" w:uiPriority="9" w:qFormat="1"/>
-    <w:lsdException w:name="heading 9" w:uiPriority="9" w:qFormat="1"/>
-    <w:lsdException w:name="toc 1" w:uiPriority="39"/>
-    <w:lsdException w:name="toc 2" w:uiPriority="39"/>
-    <w:lsdException w:name="toc 3" w:uiPriority="39"/>
-    <w:lsdException w:name="toc 4" w:uiPriority="39"/>
-    <w:lsdException w:name="toc 5" w:uiPriority="39"/>
-    <w:lsdException w:name="toc 6" w:uiPriority="39"/>
-    <w:lsdException w:name="toc 7" w:uiPriority="39"/>
-    <w:lsdException w:name="toc 8" w:uiPriority="39"/>
-    <w:lsdException w:name="toc 9" w:uiPriority="39"/>
-    <w:lsdException w:name="caption" w:uiPriority="35" w:qFormat="1"/>
-    <w:lsdException w:name="Title" w:semiHidden="0" w:uiPriority="10" w:unhideWhenUsed="0" w:qFormat="1"/>
-    <w:lsdException w:name="Default Paragraph Font" w:uiPriority="1"/>
-    <w:lsdException w:name="Subtitle" w:semiHidden="0" w:uiPriority="11" w:unhideWhenUsed="0" w:qFormat="1"/>
-    <w:lsdException w:name="Strong" w:semiHidden="0" w:uiPriority="22" w:unhideWhenUsed="0" w:qFormat="1"/>
-    <w:lsdException w:name="Emphasis" w:semiHidden="0" w:uiPriority="20" w:unhideWhenUsed="0" w:qFormat="1"/>
-    <w:lsdException w:name="Table Grid" w:semiHidden="0" w:uiPriority="39" w:unhideWhenUsed="0"/>
-    <w:lsdException w:name="Placeholder Text" w:unhideWhenUsed="0"/>
-    <w:lsdException w:name="No Spacing" w:semiHidden="0" w:uiPriority="1" w:unhideWhenUsed="0" w:qFormat="1"/>
-    <w:lsdException w:name="Light Shading" w:semiHidden="0" w:uiPriority="60" w:unhideWhenUsed="0"/>
-    <w:lsdException w:name="Light List" w:semiHidden="0" w:uiPriority="61" w:unhideWhenUsed="0"/>
-    <w:lsdException w:name="Light Grid" w:semiHidden="0" w:uiPriority="62" w:unhideWhenUsed="0"/>
-    <w:lsdException w:name="Medium Shading 1" w:semiHidden="0" w:uiPriority="63" w:unhideWhenUsed="0"/>
-    <w:lsdException w:name="Medium Shading 2" w:semiHidden="0" w:uiPriority="64" w:unhideWhenUsed="0"/>
-    <w:lsdException w:name="Medium List 1" w:semiHidden="0" w:uiPriority="65" w:unhideWhenUsed="0"/>
-    <w:lsdException w:name="Medium List 2" w:semiHidden="0" w:uiPriority="66" w:unhideWhenUsed="0"/>
-    <w:lsdException w:name="Medium Grid 1" w:semiHidden="0" w:uiPriority="67" w:unhideWhenUsed="0"/>
-    <w:lsdException w:name="Medium Grid 2" w:semiHidden="0" w:uiPriority="68" w:unhideWhenUsed="0"/>
-    <w:lsdException w:name="Medium Grid 3" w:semiHidden="0" w:uiPriority="69" w:unhideWhenUsed="0"/>
-    <w:lsdException w:name="Dark List" w:semiHidden="0" w:uiPriority="70" w:unhideWhenUsed="0"/>
-    <w:lsdException w:name="Colorful Shading" w:semiHidden="0" w:uiPriority="71" w:unhideWhenUsed="0"/>
-    <w:lsdException w:name="Colorful List" w:semiHidden="0" w:uiPriority="72" w:unhideWhenUsed="0"/>
-    <w:lsdException w:name="Colorful Grid" w:semiHidden="0" w:uiPriority="73" w:unhideWhenUsed="0"/>
-    <w:lsdException w:name="Light Shading Accent 1" w:semiHidden="0" w:uiPriority="60" w:unhideWhenUsed="0"/>
-    <w:lsdException w:name="Light List Accent 1" w:semiHidden="0" w:uiPriority="61" w:unhideWhenUsed="0"/>
-    <w:lsdException w:name="Light Grid Accent 1" w:semiHidden="0" w:uiPriority="62" w:unhideWhenUsed="0"/>
-    <w:lsdException w:name="Medium Shading 1 Accent 1" w:semiHidden="0" w:uiPriority="63" w:unhideWhenUsed="0"/>
-    <w:lsdException w:name="Medium Shading 2 Accent 1" w:semiHidden="0" w:uiPriority="64" w:unhideWhenUsed="0"/>
-    <w:lsdException w:name="Medium List 1 Accent 1" w:semiHidden="0" w:uiPriority="65" w:unhideWhenUsed="0"/>
-    <w:lsdException w:name="Revision" w:unhideWhenUsed="0"/>
-    <w:lsdException w:name="List Paragraph" w:semiHidden="0" w:uiPriority="34" w:unhideWhenUsed="0" w:qFormat="1"/>
-    <w:lsdException w:name="Quote" w:semiHidden="0" w:uiPriority="29" w:unhideWhenUsed="0" w:qFormat="1"/>
-    <w:lsdException w:name="Intense Quote" w:semiHidden="0" w:uiPriority="30" w:unhideWhenUsed="0" w:qFormat="1"/>
-    <w:lsdException w:name="Medium List 2 Accent 1" w:semiHidden="0" w:uiPriority="66" w:unhideWhenUsed="0"/>
-    <w:lsdException w:name="Medium Grid 1 Accent 1" w:semiHidden="0" w:uiPriority="67" w:unhideWhenUsed="0"/>
-    <w:lsdException w:name="Medium Grid 2 Accent 1" w:semiHidden="0" w:uiPriority="68" w:unhideWhenUsed="0"/>
-    <w:lsdException w:name="Medium Grid 3 Accent 1" w:semiHidden="0" w:uiPriority="69" w:unhideWhenUsed="0"/>
-    <w:lsdException w:name="Dark List Accent 1" w:semiHidden="0" w:uiPriority="70" w:unhideWhenUsed="0"/>
-    <w:lsdException w:name="Colorful Shading Accent 1" w:semiHidden="0" w:uiPriority="71" w:unhideWhenUsed="0"/>
-    <w:lsdException w:name="Colorful List Accent 1" w:semiHidden="0" w:uiPriority="72" w:unhideWhenUsed="0"/>
-    <w:lsdException w:name="Colorful Grid Accent 1" w:semiHidden="0" w:uiPriority="73" w:unhideWhenUsed="0"/>
-    <w:lsdException w:name="Light Shading Accent 2" w:semiHidden="0" w:uiPriority="60" w:unhideWhenUsed="0"/>
-    <w:lsdException w:name="Light List Accent 2" w:semiHidden="0" w:uiPriority="61" w:unhideWhenUsed="0"/>
-    <w:lsdException w:name="Light Grid Accent 2" w:semiHidden="0" w:uiPriority="62" w:unhideWhenUsed="0"/>
-    <w:lsdException w:name="Medium Shading 1 Accent 2" w:semiHidden="0" w:uiPriority="63" w:unhideWhenUsed="0"/>
-    <w:lsdException w:name="Medium Shading 2 Accent 2" w:semiHidden="0" w:uiPriority="64" w:unhideWhenUsed="0"/>
-    <w:lsdException w:name="Medium List 1 Accent 2" w:semiHidden="0" w:uiPriority="65" w:unhideWhenUsed="0"/>
-    <w:lsdException w:name="Medium List 2 Accent 2" w:semiHidden="0" w:uiPriority="66" w:unhideWhenUsed="0"/>
-    <w:lsdException w:name="Medium Grid 1 Accent 2" w:semiHidden="0" w:uiPriority="67" w:unhideWhenUsed="0"/>
-    <w:lsdException w:name="Medium Grid 2 Accent 2" w:semiHidden="0" w:uiPriority="68" w:unhideWhenUsed="0"/>
-    <w:lsdException w:name="Medium Grid 3 Accent 2" w:semiHidden="0" w:uiPriority="69" w:unhideWhenUsed="0"/>
-    <w:lsdException w:name="Dark List Accent 2" w:semiHidden="0" w:uiPriority="70" w:unhideWhenUsed="0"/>
-    <w:lsdException w:name="Colorful Shading Accent 2" w:semiHidden="0" w:uiPriority="71" w:unhideWhenUsed="0"/>
-    <w:lsdException w:name="Colorful List Accent 2" w:semiHidden="0" w:uiPriority="72" w:unhideWhenUsed="0"/>
-    <w:lsdException w:name="Colorful Grid Accent 2" w:semiHidden="0" w:uiPriority="73" w:unhideWhenUsed="0"/>
-    <w:lsdException w:name="Light Shading Accent 3" w:semiHidden="0" w:uiPriority="60" w:unhideWhenUsed="0"/>
-    <w:lsdException w:name="Light List Accent 3" w:semiHidden="0" w:uiPriority="61" w:unhideWhenUsed="0"/>
-    <w:lsdException w:name="Light Grid Accent 3" w:semiHidden="0" w:uiPriority="62" w:unhideWhenUsed="0"/>
-    <w:lsdException w:name="Medium Shading 1 Accent 3" w:semiHidden="0" w:uiPriority="63" w:unhideWhenUsed="0"/>
-    <w:lsdException w:name="Medium Shading 2 Accent 3" w:semiHidden="0" w:uiPriority="64" w:unhideWhenUsed="0"/>
-    <w:lsdException w:name="Medium List 1 Accent 3" w:semiHidden="0" w:uiPriority="65" w:unhideWhenUsed="0"/>
-    <w:lsdException w:name="Medium List 2 Accent 3" w:semiHidden="0" w:uiPriority="66" w:unhideWhenUsed="0"/>
-    <w:lsdException w:name="Medium Grid 1 Accent 3" w:semiHidden="0" w:uiPriority="67" w:unhideWhenUsed="0"/>
-    <w:lsdException w:name="Medium Grid 2 Accent 3" w:semiHidden="0" w:uiPriority="68" w:unhideWhenUsed="0"/>
-    <w:lsdException w:name="Medium Grid 3 Accent 3" w:semiHidden="0" w:uiPriority="69" w:unhideWhenUsed="0"/>
-    <w:lsdException w:name="Dark List Accent 3" w:semiHidden="0" w:uiPriority="70" w:unhideWhenUsed="0"/>
-    <w:lsdException w:name="Colorful Shading Accent 3" w:semiHidden="0" w:uiPriority="71" w:unhideWhenUsed="0"/>
-    <w:lsdException w:name="Colorful List Accent 3" w:semiHidden="0" w:uiPriority="72" w:unhideWhenUsed="0"/>
-    <w:lsdException w:name="Colorful Grid Accent 3" w:semiHidden="0" w:uiPriority="73" w:unhideWhenUsed="0"/>
-    <w:lsdException w:name="Light Shading Accent 4" w:semiHidden="0" w:uiPriority="60" w:unhideWhenUsed="0"/>
-    <w:lsdException w:name="Light List Accent 4" w:semiHidden="0" w:uiPriority="61" w:unhideWhenUsed="0"/>
-    <w:lsdException w:name="Light Grid Accent 4" w:semiHidden="0" w:uiPriority="62" w:unhideWhenUsed="0"/>
-    <w:lsdException w:name="Medium Shading 1 Accent 4" w:semiHidden="0" w:uiPriority="63" w:unhideWhenUsed="0"/>
-    <w:lsdException w:name="Medium Shading 2 Accent 4" w:semiHidden="0" w:uiPriority="64" w:unhideWhenUsed="0"/>
-    <w:lsdException w:name="Medium List 1 Accent 4" w:semiHidden="0" w:uiPriority="65" w:unhideWhenUsed="0"/>
-    <w:lsdException w:name="Medium List 2 Accent 4" w:semiHidden="0" w:uiPriority="66" w:unhideWhenUsed="0"/>
-    <w:lsdException w:name="Medium Grid 1 Accent 4" w:semiHidden="0" w:uiPriority="67" w:unhideWhenUsed="0"/>
-    <w:lsdException w:name="Medium Grid 2 Accent 4" w:semiHidden="0" w:uiPriority="68" w:unhideWhenUsed="0"/>
-    <w:lsdException w:name="Medium Grid 3 Accent 4" w:semiHidden="0" w:uiPriority="69" w:unhideWhenUsed="0"/>
-    <w:lsdException w:name="Dark List Accent 4" w:semiHidden="0" w:uiPriority="70" w:unhideWhenUsed="0"/>
-    <w:lsdException w:name="Colorful Shading Accent 4" w:semiHidden="0" w:uiPriority="71" w:unhideWhenUsed="0"/>
-    <w:lsdException w:name="Colorful List Accent 4" w:semiHidden="0" w:uiPriority="72" w:unhideWhenUsed="0"/>
-    <w:lsdException w:name="Colorful Grid Accent 4" w:semiHidden="0" w:uiPriority="73" w:unhideWhenUsed="0"/>
-    <w:lsdException w:name="Light Shading Accent 5" w:semiHidden="0" w:uiPriority="60" w:unhideWhenUsed="0"/>
-    <w:lsdException w:name="Light List Accent 5" w:semiHidden="0" w:uiPriority="61" w:unhideWhenUsed="0"/>
-    <w:lsdException w:name="Light Grid Accent 5" w:semiHidden="0" w:uiPriority="62" w:unhideWhenUsed="0"/>
-    <w:lsdException w:name="Medium Shading 1 Accent 5" w:semiHidden="0" w:uiPriority="63" w:unhideWhenUsed="0"/>
-    <w:lsdException w:name="Medium Shading 2 Accent 5" w:semiHidden="0" w:uiPriority="64" w:unhideWhenUsed="0"/>
-    <w:lsdException w:name="Medium List 1 Accent 5" w:semiHidden="0" w:uiPriority="65" w:unhideWhenUsed="0"/>
-    <w:lsdException w:name="Medium List 2 Accent 5" w:semiHidden="0" w:uiPriority="66" w:unhideWhenUsed="0"/>
-    <w:lsdException w:name="Medium Grid 1 Accent 5" w:semiHidden="0" w:uiPriority="67" w:unhideWhenUsed="0"/>
-    <w:lsdException w:name="Medium Grid 2 Accent 5" w:semiHidden="0" w:uiPriority="68" w:unhideWhenUsed="0"/>
-    <w:lsdException w:name="Medium Grid 3 Accent 5" w:semiHidden="0" w:uiPriority="69" w:unhideWhenUsed="0"/>
-    <w:lsdException w:name="Dark List Accent 5" w:semiHidden="0" w:uiPriority="70" w:unhideWhenUsed="0"/>
-    <w:lsdException w:name="Colorful Shading Accent 5" w:semiHidden="0" w:uiPriority="71" w:unhideWhenUsed="0"/>
-    <w:lsdException w:name="Colorful List Accent 5" w:semiHidden="0" w:uiPriority="72" w:unhideWhenUsed="0"/>
-    <w:lsdException w:name="Colorful Grid Accent 5" w:semiHidden="0" w:uiPriority="73" w:unhideWhenUsed="0"/>
-    <w:lsdException w:name="Light Shading Accent 6" w:semiHidden="0" w:uiPriority="60" w:unhideWhenUsed="0"/>
-    <w:lsdException w:name="Light List Accent 6" w:semiHidden="0" w:uiPriority="61" w:unhideWhenUsed="0"/>
-    <w:lsdException w:name="Light Grid Accent 6" w:semiHidden="0" w:uiPriority="62" w:unhideWhenUsed="0"/>
-    <w:lsdException w:name="Medium Shading 1 Accent 6" w:semiHidden="0" w:uiPriority="63" w:unhideWhenUsed="0"/>
-    <w:lsdException w:name="Medium Shading 2 Accent 6" w:semiHidden="0" w:uiPriority="64" w:unhideWhenUsed="0"/>
-    <w:lsdException w:name="Medium List 1 Accent 6" w:semiHidden="0" w:uiPriority="65" w:unhideWhenUsed="0"/>
-    <w:lsdException w:name="Medium List 2 Accent 6" w:semiHidden="0" w:uiPriority="66" w:unhideWhenUsed="0"/>
-    <w:lsdException w:name="Medium Grid 1 Accent 6" w:semiHidden="0" w:uiPriority="67" w:unhideWhenUsed="0"/>
-    <w:lsdException w:name="Medium Grid 2 Accent 6" w:semiHidden="0" w:uiPriority="68" w:unhideWhenUsed="0"/>
-    <w:lsdException w:name="Medium Grid 3 Accent 6" w:semiHidden="0" w:uiPriority="69" w:unhideWhenUsed="0"/>
-    <w:lsdException w:name="Dark List Accent 6" w:semiHidden="0" w:uiPriority="70" w:unhideWhenUsed="0"/>
-    <w:lsdException w:name="Colorful Shading Accent 6" w:semiHidden="0" w:uiPriority="71" w:unhideWhenUsed="0"/>
-    <w:lsdException w:name="Colorful List Accent 6" w:semiHidden="0" w:uiPriority="72" w:unhideWhenUsed="0"/>
-    <w:lsdException w:name="Colorful Grid Accent 6" w:semiHidden="0" w:uiPriority="73" w:unhideWhenUsed="0"/>
-    <w:lsdException w:name="Subtle Emphasis" w:semiHidden="0" w:uiPriority="19" w:unhideWhenUsed="0" w:qFormat="1"/>
-    <w:lsdException w:name="Intense Emphasis" w:semiHidden="0" w:uiPriority="21" w:unhideWhenUsed="0" w:qFormat="1"/>
-    <w:lsdException w:name="Subtle Reference" w:semiHidden="0" w:uiPriority="31" w:unhideWhenUsed="0" w:qFormat="1"/>
-    <w:lsdException w:name="Intense Reference" w:semiHidden="0" w:uiPriority="32" w:unhideWhenUsed="0" w:qFormat="1"/>
-    <w:lsdException w:name="Book Title" w:semiHidden="0" w:uiPriority="33" w:unhideWhenUsed="0" w:qFormat="1"/>
-    <w:lsdException w:name="Bibliography" w:uiPriority="37"/>
-    <w:lsdException w:name="TOC Heading" w:uiPriority="39" w:qFormat="1"/>
-  </w:latentStyles>
-  <w:style w:type="paragraph" w:default="1" w:styleId="Normal">
-    <w:name w:val="Normal"/>
-    <w:rsid w:val="00E57CBB"/>
-    <w:pPr>
-      <w:spacing w:after="0" w:line="276" w:lineRule="auto"/>
-    </w:pPr>
-    <w:rPr>
-      <w:rFonts w:ascii="Arial" w:eastAsia="Arial" w:hAnsi="Arial" w:cs="Arial"/>
-      <w:color w:val="000000"/>
-      <w:lang w:eastAsia="pt-BR"/>
-    </w:rPr>
-  </w:style>
-  <w:style w:type="paragraph" w:styleId="Ttulo1">
-    <w:name w:val="heading 1"/>
-    <w:basedOn w:val="Normal"/>
-    <w:next w:val="Normal"/>
-    <w:link w:val="Ttulo1Char"/>
-    <w:rsid w:val="00E57CBB"/>
-    <w:pPr>
-      <w:keepNext/>
-      <w:keepLines/>
-      <w:spacing w:before="200"/>
-      <w:outlineLvl w:val="0"/>
-    </w:pPr>
-    <w:rPr>
-      <w:rFonts w:ascii="Trebuchet MS" w:eastAsia="Trebuchet MS" w:hAnsi="Trebuchet MS" w:cs="Trebuchet MS"/>
-      <w:sz w:val="32"/>
-      <w:szCs w:val="32"/>
-    </w:rPr>
-  </w:style>
-  <w:style w:type="paragraph" w:styleId="Ttulo2">
-    <w:name w:val="heading 2"/>
-    <w:basedOn w:val="Normal"/>
-    <w:next w:val="Normal"/>
-    <w:link w:val="Ttulo2Char"/>
-    <w:rsid w:val="00E57CBB"/>
-    <w:pPr>
-      <w:keepNext/>
-      <w:keepLines/>
-      <w:spacing w:before="200"/>
-      <w:outlineLvl w:val="1"/>
-    </w:pPr>
-    <w:rPr>
-      <w:rFonts w:ascii="Trebuchet MS" w:eastAsia="Trebuchet MS" w:hAnsi="Trebuchet MS" w:cs="Trebuchet MS"/>
-      <w:b/>
-      <w:sz w:val="26"/>
-      <w:szCs w:val="26"/>
-    </w:rPr>
-  </w:style>
-  <w:style w:type="character" w:default="1" w:styleId="Fontepargpadro">
-    <w:name w:val="Default Paragraph Font"/>
-    <w:uiPriority w:val="1"/>
-    <w:semiHidden/>
-    <w:unhideWhenUsed/>
-  </w:style>
-  <w:style w:type="table" w:default="1" w:styleId="Tabelanormal">
-    <w:name w:val="Normal Table"/>
-    <w:uiPriority w:val="99"/>
-    <w:semiHidden/>
-    <w:unhideWhenUsed/>
-    <w:tblPr>
-      <w:tblInd w:w="0" w:type="dxa"/>
-      <w:tblCellMar>
-        <w:top w:w="0" w:type="dxa"/>
-        <w:left w:w="108" w:type="dxa"/>
-        <w:bottom w:w="0" w:type="dxa"/>
-        <w:right w:w="108" w:type="dxa"/>
-      </w:tblCellMar>
-    </w:tblPr>
-  </w:style>
-  <w:style w:type="numbering" w:default="1" w:styleId="Semlista">
-    <w:name w:val="No List"/>
-    <w:uiPriority w:val="99"/>
-    <w:semiHidden/>
-    <w:unhideWhenUsed/>
-  </w:style>
-  <w:style w:type="character" w:customStyle="1" w:styleId="Ttulo1Char">
-    <w:name w:val="Título 1 Char"/>
-    <w:basedOn w:val="Fontepargpadro"/>
-    <w:link w:val="Ttulo1"/>
-    <w:rsid w:val="00E57CBB"/>
-    <w:rPr>
-      <w:rFonts w:ascii="Trebuchet MS" w:eastAsia="Trebuchet MS" w:hAnsi="Trebuchet MS" w:cs="Trebuchet MS"/>
-      <w:color w:val="000000"/>
-      <w:sz w:val="32"/>
-      <w:szCs w:val="32"/>
-      <w:lang w:eastAsia="pt-BR"/>
-    </w:rPr>
-  </w:style>
-  <w:style w:type="character" w:customStyle="1" w:styleId="Ttulo2Char">
-    <w:name w:val="Título 2 Char"/>
-    <w:basedOn w:val="Fontepargpadro"/>
-    <w:link w:val="Ttulo2"/>
-    <w:rsid w:val="00E57CBB"/>
-    <w:rPr>
-      <w:rFonts w:ascii="Trebuchet MS" w:eastAsia="Trebuchet MS" w:hAnsi="Trebuchet MS" w:cs="Trebuchet MS"/>
-      <w:b/>
-      <w:color w:val="000000"/>
-      <w:sz w:val="26"/>
-      <w:szCs w:val="26"/>
-      <w:lang w:eastAsia="pt-BR"/>
-    </w:rPr>
-  </w:style>
-  <w:style w:type="paragraph" w:styleId="PargrafodaLista">
-    <w:name w:val="List Paragraph"/>
-    <w:basedOn w:val="Normal"/>
-    <w:uiPriority w:val="34"/>
-    <w:qFormat/>
-    <w:rsid w:val="00E57CBB"/>
-    <w:pPr>
-      <w:ind w:left="720"/>
-      <w:contextualSpacing/>
-    </w:pPr>
-  </w:style>
-  <w:style w:type="character" w:styleId="Hyperlink">
-    <w:name w:val="Hyperlink"/>
-    <w:basedOn w:val="Fontepargpadro"/>
-    <w:uiPriority w:val="99"/>
-    <w:unhideWhenUsed/>
-    <w:rsid w:val="00E57CBB"/>
-    <w:rPr>
-      <w:color w:val="0563C1" w:themeColor="hyperlink"/>
-      <w:u w:val="single"/>
-    </w:rPr>
-  </w:style>
-  <w:style w:type="paragraph" w:styleId="Rodap">
-    <w:name w:val="footer"/>
-    <w:basedOn w:val="Normal"/>
-    <w:link w:val="RodapChar"/>
-    <w:uiPriority w:val="99"/>
-    <w:unhideWhenUsed/>
-    <w:rsid w:val="00E57CBB"/>
-    <w:pPr>
-      <w:tabs>
-        <w:tab w:val="center" w:pos="4252"/>
-        <w:tab w:val="right" w:pos="8504"/>
-      </w:tabs>
-      <w:spacing w:line="240" w:lineRule="auto"/>
-    </w:pPr>
-  </w:style>
-  <w:style w:type="character" w:customStyle="1" w:styleId="RodapChar">
-    <w:name w:val="Rodapé Char"/>
-    <w:basedOn w:val="Fontepargpadro"/>
-    <w:link w:val="Rodap"/>
-    <w:uiPriority w:val="99"/>
-    <w:rsid w:val="00E57CBB"/>
-    <w:rPr>
-      <w:rFonts w:ascii="Arial" w:eastAsia="Arial" w:hAnsi="Arial" w:cs="Arial"/>
-      <w:color w:val="000000"/>
-      <w:lang w:eastAsia="pt-BR"/>
-    </w:rPr>
-  </w:style>
-  <w:style w:type="table" w:styleId="Tabelacomgrade">
-    <w:name w:val="Table Grid"/>
-    <w:basedOn w:val="Tabelanormal"/>
-    <w:uiPriority w:val="39"/>
-    <w:rsid w:val="00E57CBB"/>
-    <w:pPr>
-      <w:spacing w:after="0" w:line="240" w:lineRule="auto"/>
-    </w:pPr>
-    <w:tblPr>
-      <w:tblBorders>
-        <w:top w:val="single" w:sz="4" w:space="0" w:color="auto"/>
-        <w:left w:val="single" w:sz="4" w:space="0" w:color="auto"/>
-        <w:bottom w:val="single" w:sz="4" w:space="0" w:color="auto"/>
-        <w:right w:val="single" w:sz="4" w:space="0" w:color="auto"/>
-        <w:insideH w:val="single" w:sz="4" w:space="0" w:color="auto"/>
-        <w:insideV w:val="single" w:sz="4" w:space="0" w:color="auto"/>
-      </w:tblBorders>
-    </w:tblPr>
-  </w:style>
-  <w:style w:type="paragraph" w:styleId="Textodebalo">
-    <w:name w:val="Balloon Text"/>
-    <w:basedOn w:val="Normal"/>
-    <w:link w:val="TextodebaloChar"/>
-    <w:uiPriority w:val="99"/>
-    <w:semiHidden/>
-    <w:unhideWhenUsed/>
-    <w:rsid w:val="008A05FA"/>
-    <w:pPr>
-      <w:spacing w:line="240" w:lineRule="auto"/>
-    </w:pPr>
-    <w:rPr>
-      <w:rFonts w:ascii="Tahoma" w:hAnsi="Tahoma" w:cs="Tahoma"/>
-      <w:sz w:val="16"/>
-      <w:szCs w:val="16"/>
-    </w:rPr>
-  </w:style>
-  <w:style w:type="character" w:customStyle="1" w:styleId="TextodebaloChar">
-    <w:name w:val="Texto de balão Char"/>
-    <w:basedOn w:val="Fontepargpadro"/>
-    <w:link w:val="Textodebalo"/>
-    <w:uiPriority w:val="99"/>
-    <w:semiHidden/>
-    <w:rsid w:val="008A05FA"/>
-    <w:rPr>
-      <w:rFonts w:ascii="Tahoma" w:eastAsia="Arial" w:hAnsi="Tahoma" w:cs="Tahoma"/>
-      <w:color w:val="000000"/>
-      <w:sz w:val="16"/>
-      <w:szCs w:val="16"/>
       <w:lang w:eastAsia="pt-BR"/>
     </w:rPr>
   </w:style>
@@ -13267,7 +12639,7 @@
   <a:extraClrSchemeLst/>
   <a:extLst>
     <a:ext uri="{05A4C25C-085E-4340-85A3-A5531E510DB2}">
-      <thm15:themeFamily xmlns:thm15="http://schemas.microsoft.com/office/thememl/2012/main" xmlns="" name="Office Theme" id="{62F939B6-93AF-4DB8-9C6B-D6C7DFDC589F}" vid="{4A3C46E8-61CC-4603-A589-7422A47A8E4A}"/>
+      <thm15:themeFamily xmlns:thm15="http://schemas.microsoft.com/office/thememl/2012/main" name="Office Theme" id="{62F939B6-93AF-4DB8-9C6B-D6C7DFDC589F}" vid="{4A3C46E8-61CC-4603-A589-7422A47A8E4A}"/>
     </a:ext>
   </a:extLst>
 </a:theme>
@@ -13278,7 +12650,7 @@
 </file>
 
 <file path=customXml/itemProps1.xml><?xml version="1.0" encoding="utf-8"?>
-<ds:datastoreItem xmlns:ds="http://schemas.openxmlformats.org/officeDocument/2006/customXml" ds:itemID="{D9C35FBF-C3CB-4407-85E4-E11792E13213}">
+<ds:datastoreItem xmlns:ds="http://schemas.openxmlformats.org/officeDocument/2006/customXml" ds:itemID="{A524D1F9-EA50-4304-BB82-36F9D7732058}">
   <ds:schemaRefs>
     <ds:schemaRef ds:uri="http://schemas.openxmlformats.org/officeDocument/2006/bibliography"/>
   </ds:schemaRefs>

</xml_diff>

<commit_message>
Tela de Devolução, Classe de Movimentação e MovimentacaoDAO
</commit_message>
<xml_diff>
--- a/Documento de Requisito _ PI().docx
+++ b/Documento de Requisito _ PI().docx
@@ -1376,6 +1376,266 @@
             <w:tcW w:w="2235" w:type="dxa"/>
             <w:tcBorders>
               <w:left w:val="single" w:sz="6" w:space="0" w:color="000000"/>
+              <w:right w:val="single" w:sz="6" w:space="0" w:color="000000"/>
+            </w:tcBorders>
+            <w:tcMar>
+              <w:top w:w="100" w:type="dxa"/>
+              <w:left w:w="100" w:type="dxa"/>
+              <w:bottom w:w="100" w:type="dxa"/>
+              <w:right w:w="100" w:type="dxa"/>
+            </w:tcMar>
+          </w:tcPr>
+          <w:p>
+            <w:pPr>
+              <w:spacing w:after="120" w:line="259" w:lineRule="auto"/>
+              <w:rPr>
+                <w:sz w:val="20"/>
+                <w:szCs w:val="20"/>
+              </w:rPr>
+            </w:pPr>
+            <w:r>
+              <w:rPr>
+                <w:sz w:val="20"/>
+                <w:szCs w:val="20"/>
+              </w:rPr>
+              <w:t>11</w:t>
+            </w:r>
+            <w:r>
+              <w:rPr>
+                <w:sz w:val="20"/>
+                <w:szCs w:val="20"/>
+              </w:rPr>
+              <w:t>/11/</w:t>
+            </w:r>
+            <w:r>
+              <w:rPr>
+                <w:sz w:val="20"/>
+                <w:szCs w:val="20"/>
+              </w:rPr>
+              <w:t>15</w:t>
+            </w:r>
+          </w:p>
+        </w:tc>
+        <w:tc>
+          <w:tcPr>
+            <w:tcW w:w="1245" w:type="dxa"/>
+            <w:tcBorders>
+              <w:right w:val="single" w:sz="6" w:space="0" w:color="000000"/>
+            </w:tcBorders>
+            <w:tcMar>
+              <w:top w:w="100" w:type="dxa"/>
+              <w:left w:w="100" w:type="dxa"/>
+              <w:bottom w:w="100" w:type="dxa"/>
+              <w:right w:w="100" w:type="dxa"/>
+            </w:tcMar>
+          </w:tcPr>
+          <w:p>
+            <w:pPr>
+              <w:spacing w:after="120" w:line="259" w:lineRule="auto"/>
+              <w:rPr>
+                <w:sz w:val="20"/>
+                <w:szCs w:val="20"/>
+              </w:rPr>
+            </w:pPr>
+            <w:r>
+              <w:rPr>
+                <w:sz w:val="20"/>
+                <w:szCs w:val="20"/>
+              </w:rPr>
+              <w:t>1.6</w:t>
+            </w:r>
+          </w:p>
+        </w:tc>
+        <w:tc>
+          <w:tcPr>
+            <w:tcW w:w="3270" w:type="dxa"/>
+            <w:tcBorders>
+              <w:right w:val="single" w:sz="6" w:space="0" w:color="000000"/>
+            </w:tcBorders>
+            <w:tcMar>
+              <w:top w:w="100" w:type="dxa"/>
+              <w:left w:w="100" w:type="dxa"/>
+              <w:bottom w:w="100" w:type="dxa"/>
+              <w:right w:w="100" w:type="dxa"/>
+            </w:tcMar>
+          </w:tcPr>
+          <w:p>
+            <w:pPr>
+              <w:spacing w:after="120" w:line="259" w:lineRule="auto"/>
+              <w:rPr>
+                <w:sz w:val="20"/>
+                <w:szCs w:val="20"/>
+              </w:rPr>
+            </w:pPr>
+            <w:r>
+              <w:rPr>
+                <w:sz w:val="20"/>
+                <w:szCs w:val="20"/>
+              </w:rPr>
+              <w:t>Correção dos Casos de Uso</w:t>
+            </w:r>
+          </w:p>
+        </w:tc>
+        <w:tc>
+          <w:tcPr>
+            <w:tcW w:w="2130" w:type="dxa"/>
+            <w:tcBorders>
+              <w:right w:val="single" w:sz="6" w:space="0" w:color="000000"/>
+            </w:tcBorders>
+            <w:tcMar>
+              <w:top w:w="100" w:type="dxa"/>
+              <w:left w:w="100" w:type="dxa"/>
+              <w:bottom w:w="100" w:type="dxa"/>
+              <w:right w:w="100" w:type="dxa"/>
+            </w:tcMar>
+          </w:tcPr>
+          <w:p>
+            <w:pPr>
+              <w:spacing w:after="120" w:line="259" w:lineRule="auto"/>
+              <w:rPr>
+                <w:sz w:val="20"/>
+                <w:szCs w:val="20"/>
+              </w:rPr>
+            </w:pPr>
+            <w:r>
+              <w:rPr>
+                <w:sz w:val="20"/>
+                <w:szCs w:val="20"/>
+              </w:rPr>
+              <w:t>Leyner</w:t>
+            </w:r>
+          </w:p>
+        </w:tc>
+      </w:tr>
+      <w:tr>
+        <w:tc>
+          <w:tcPr>
+            <w:tcW w:w="2235" w:type="dxa"/>
+            <w:tcBorders>
+              <w:left w:val="single" w:sz="6" w:space="0" w:color="000000"/>
+              <w:right w:val="single" w:sz="6" w:space="0" w:color="000000"/>
+            </w:tcBorders>
+            <w:tcMar>
+              <w:top w:w="100" w:type="dxa"/>
+              <w:left w:w="100" w:type="dxa"/>
+              <w:bottom w:w="100" w:type="dxa"/>
+              <w:right w:w="100" w:type="dxa"/>
+            </w:tcMar>
+          </w:tcPr>
+          <w:p>
+            <w:pPr>
+              <w:spacing w:after="120" w:line="259" w:lineRule="auto"/>
+              <w:rPr>
+                <w:sz w:val="20"/>
+                <w:szCs w:val="20"/>
+              </w:rPr>
+            </w:pPr>
+            <w:r>
+              <w:rPr>
+                <w:sz w:val="20"/>
+                <w:szCs w:val="20"/>
+              </w:rPr>
+              <w:t>14/11/15</w:t>
+            </w:r>
+          </w:p>
+        </w:tc>
+        <w:tc>
+          <w:tcPr>
+            <w:tcW w:w="1245" w:type="dxa"/>
+            <w:tcBorders>
+              <w:right w:val="single" w:sz="6" w:space="0" w:color="000000"/>
+            </w:tcBorders>
+            <w:tcMar>
+              <w:top w:w="100" w:type="dxa"/>
+              <w:left w:w="100" w:type="dxa"/>
+              <w:bottom w:w="100" w:type="dxa"/>
+              <w:right w:w="100" w:type="dxa"/>
+            </w:tcMar>
+          </w:tcPr>
+          <w:p>
+            <w:pPr>
+              <w:spacing w:after="120" w:line="259" w:lineRule="auto"/>
+              <w:rPr>
+                <w:sz w:val="20"/>
+                <w:szCs w:val="20"/>
+              </w:rPr>
+            </w:pPr>
+            <w:r>
+              <w:rPr>
+                <w:sz w:val="20"/>
+                <w:szCs w:val="20"/>
+              </w:rPr>
+              <w:t>1.7</w:t>
+            </w:r>
+          </w:p>
+        </w:tc>
+        <w:tc>
+          <w:tcPr>
+            <w:tcW w:w="3270" w:type="dxa"/>
+            <w:tcBorders>
+              <w:right w:val="single" w:sz="6" w:space="0" w:color="000000"/>
+            </w:tcBorders>
+            <w:tcMar>
+              <w:top w:w="100" w:type="dxa"/>
+              <w:left w:w="100" w:type="dxa"/>
+              <w:bottom w:w="100" w:type="dxa"/>
+              <w:right w:w="100" w:type="dxa"/>
+            </w:tcMar>
+          </w:tcPr>
+          <w:p>
+            <w:pPr>
+              <w:spacing w:after="120" w:line="259" w:lineRule="auto"/>
+              <w:rPr>
+                <w:sz w:val="20"/>
+                <w:szCs w:val="20"/>
+              </w:rPr>
+            </w:pPr>
+            <w:r>
+              <w:rPr>
+                <w:sz w:val="20"/>
+                <w:szCs w:val="20"/>
+              </w:rPr>
+              <w:t>Reformulação do PI</w:t>
+            </w:r>
+          </w:p>
+        </w:tc>
+        <w:tc>
+          <w:tcPr>
+            <w:tcW w:w="2130" w:type="dxa"/>
+            <w:tcBorders>
+              <w:right w:val="single" w:sz="6" w:space="0" w:color="000000"/>
+            </w:tcBorders>
+            <w:tcMar>
+              <w:top w:w="100" w:type="dxa"/>
+              <w:left w:w="100" w:type="dxa"/>
+              <w:bottom w:w="100" w:type="dxa"/>
+              <w:right w:w="100" w:type="dxa"/>
+            </w:tcMar>
+          </w:tcPr>
+          <w:p>
+            <w:pPr>
+              <w:spacing w:after="120" w:line="259" w:lineRule="auto"/>
+              <w:rPr>
+                <w:sz w:val="20"/>
+                <w:szCs w:val="20"/>
+              </w:rPr>
+            </w:pPr>
+            <w:r>
+              <w:rPr>
+                <w:sz w:val="20"/>
+                <w:szCs w:val="20"/>
+              </w:rPr>
+              <w:t>Herson, Leyner e Marcos</w:t>
+            </w:r>
+          </w:p>
+        </w:tc>
+      </w:tr>
+      <w:tr>
+        <w:tc>
+          <w:tcPr>
+            <w:tcW w:w="2235" w:type="dxa"/>
+            <w:tcBorders>
+              <w:left w:val="single" w:sz="6" w:space="0" w:color="000000"/>
               <w:bottom w:val="single" w:sz="6" w:space="0" w:color="000000"/>
               <w:right w:val="single" w:sz="6" w:space="0" w:color="000000"/>
             </w:tcBorders>
@@ -1399,14 +1659,7 @@
                 <w:sz w:val="20"/>
                 <w:szCs w:val="20"/>
               </w:rPr>
-              <w:t>11</w:t>
-            </w:r>
-            <w:r>
-              <w:rPr>
-                <w:sz w:val="20"/>
-                <w:szCs w:val="20"/>
-              </w:rPr>
-              <w:t>/11/2015</w:t>
+              <w:t>15/11/15</w:t>
             </w:r>
           </w:p>
         </w:tc>
@@ -1437,7 +1690,7 @@
                 <w:sz w:val="20"/>
                 <w:szCs w:val="20"/>
               </w:rPr>
-              <w:t>1.6</w:t>
+              <w:t>1.8</w:t>
             </w:r>
           </w:p>
         </w:tc>
@@ -1468,8 +1721,10 @@
                 <w:sz w:val="20"/>
                 <w:szCs w:val="20"/>
               </w:rPr>
-              <w:t>Correção dos Casos de Uso</w:t>
-            </w:r>
+              <w:t>Inserido MER alterado e alterados casos de uso</w:t>
+            </w:r>
+            <w:bookmarkStart w:id="0" w:name="_GoBack"/>
+            <w:bookmarkEnd w:id="0"/>
           </w:p>
         </w:tc>
         <w:tc>
@@ -1494,13 +1749,6 @@
                 <w:szCs w:val="20"/>
               </w:rPr>
             </w:pPr>
-            <w:r>
-              <w:rPr>
-                <w:sz w:val="20"/>
-                <w:szCs w:val="20"/>
-              </w:rPr>
-              <w:t>Leyner</w:t>
-            </w:r>
           </w:p>
         </w:tc>
       </w:tr>
@@ -2023,10 +2271,10 @@
           <w:szCs w:val="24"/>
         </w:rPr>
       </w:pPr>
-      <w:bookmarkStart w:id="0" w:name="h.gjdgxs" w:colFirst="0" w:colLast="0"/>
-      <w:bookmarkStart w:id="1" w:name="_1.__"/>
-      <w:bookmarkEnd w:id="0"/>
+      <w:bookmarkStart w:id="1" w:name="h.gjdgxs" w:colFirst="0" w:colLast="0"/>
+      <w:bookmarkStart w:id="2" w:name="_1.__"/>
       <w:bookmarkEnd w:id="1"/>
+      <w:bookmarkEnd w:id="2"/>
       <w:r>
         <w:rPr>
           <w:rFonts w:ascii="Arial" w:eastAsia="Arial" w:hAnsi="Arial" w:cs="Arial"/>
@@ -2074,10 +2322,10 @@
         <w:spacing w:before="360" w:after="80" w:line="169" w:lineRule="auto"/>
         <w:ind w:firstLine="708"/>
       </w:pPr>
-      <w:bookmarkStart w:id="2" w:name="h.30j0zll" w:colFirst="0" w:colLast="0"/>
-      <w:bookmarkStart w:id="3" w:name="_1.1__"/>
-      <w:bookmarkEnd w:id="2"/>
+      <w:bookmarkStart w:id="3" w:name="h.30j0zll" w:colFirst="0" w:colLast="0"/>
+      <w:bookmarkStart w:id="4" w:name="_1.1__"/>
       <w:bookmarkEnd w:id="3"/>
+      <w:bookmarkEnd w:id="4"/>
       <w:r>
         <w:rPr>
           <w:rFonts w:ascii="Arial" w:eastAsia="Arial" w:hAnsi="Arial" w:cs="Arial"/>
@@ -2130,10 +2378,10 @@
         <w:spacing w:before="360" w:after="80" w:line="169" w:lineRule="auto"/>
         <w:ind w:firstLine="708"/>
       </w:pPr>
-      <w:bookmarkStart w:id="4" w:name="h.1fob9te" w:colFirst="0" w:colLast="0"/>
-      <w:bookmarkStart w:id="5" w:name="_1.2__"/>
-      <w:bookmarkEnd w:id="4"/>
+      <w:bookmarkStart w:id="5" w:name="h.1fob9te" w:colFirst="0" w:colLast="0"/>
+      <w:bookmarkStart w:id="6" w:name="_1.2__"/>
       <w:bookmarkEnd w:id="5"/>
+      <w:bookmarkEnd w:id="6"/>
       <w:r>
         <w:rPr>
           <w:rFonts w:ascii="Arial" w:eastAsia="Arial" w:hAnsi="Arial" w:cs="Arial"/>
@@ -3361,10 +3609,10 @@
           <w:szCs w:val="24"/>
         </w:rPr>
       </w:pPr>
-      <w:bookmarkStart w:id="6" w:name="h.3dy6vkm" w:colFirst="0" w:colLast="0"/>
-      <w:bookmarkStart w:id="7" w:name="_2.__"/>
-      <w:bookmarkEnd w:id="6"/>
+      <w:bookmarkStart w:id="7" w:name="h.3dy6vkm" w:colFirst="0" w:colLast="0"/>
+      <w:bookmarkStart w:id="8" w:name="_2.__"/>
       <w:bookmarkEnd w:id="7"/>
+      <w:bookmarkEnd w:id="8"/>
       <w:r>
         <w:rPr>
           <w:rFonts w:ascii="Arial" w:eastAsia="Arial" w:hAnsi="Arial" w:cs="Arial"/>
@@ -3482,12 +3730,12 @@
           <w:szCs w:val="20"/>
         </w:rPr>
       </w:pPr>
-      <w:bookmarkStart w:id="8" w:name="h.4d34og8" w:colFirst="0" w:colLast="0"/>
-      <w:bookmarkStart w:id="9" w:name="h.2s8eyo1" w:colFirst="0" w:colLast="0"/>
-      <w:bookmarkStart w:id="10" w:name="_3.__"/>
-      <w:bookmarkEnd w:id="8"/>
+      <w:bookmarkStart w:id="9" w:name="h.4d34og8" w:colFirst="0" w:colLast="0"/>
+      <w:bookmarkStart w:id="10" w:name="h.2s8eyo1" w:colFirst="0" w:colLast="0"/>
+      <w:bookmarkStart w:id="11" w:name="_3.__"/>
       <w:bookmarkEnd w:id="9"/>
       <w:bookmarkEnd w:id="10"/>
+      <w:bookmarkEnd w:id="11"/>
       <w:r>
         <w:rPr>
           <w:rFonts w:ascii="Arial" w:eastAsia="Arial" w:hAnsi="Arial" w:cs="Arial"/>
@@ -3950,8 +4198,6 @@
         </w:rPr>
         <w:t xml:space="preserve">” no MENU; </w:t>
       </w:r>
-      <w:bookmarkStart w:id="11" w:name="_GoBack"/>
-      <w:bookmarkEnd w:id="11"/>
       <w:r>
         <w:rPr>
           <w:b/>
@@ -12650,7 +12896,7 @@
 </file>
 
 <file path=customXml/itemProps1.xml><?xml version="1.0" encoding="utf-8"?>
-<ds:datastoreItem xmlns:ds="http://schemas.openxmlformats.org/officeDocument/2006/customXml" ds:itemID="{A524D1F9-EA50-4304-BB82-36F9D7732058}">
+<ds:datastoreItem xmlns:ds="http://schemas.openxmlformats.org/officeDocument/2006/customXml" ds:itemID="{83778F47-67E0-4848-9380-D0C04FEBED8B}">
   <ds:schemaRefs>
     <ds:schemaRef ds:uri="http://schemas.openxmlformats.org/officeDocument/2006/bibliography"/>
   </ds:schemaRefs>

</xml_diff>